<commit_message>
Progress to NLP homework 3
</commit_message>
<xml_diff>
--- a/NLP/Homework 3/schulzdHomework3.docx
+++ b/NLP/Homework 3/schulzdHomework3.docx
@@ -829,15 +829,7 @@
           <w:sz w:val="24"/>
           <w:szCs w:val="24"/>
         </w:rPr>
-        <w:t>Neutral</w:t>
-      </w:r>
-      <w:r>
-        <w:rPr>
-          <w:rFonts w:eastAsiaTheme="minorEastAsia"/>
-          <w:sz w:val="24"/>
-          <w:szCs w:val="24"/>
-        </w:rPr>
-        <w:t xml:space="preserve">: </w:t>
+        <w:t xml:space="preserve">Neutral: </w:t>
       </w:r>
       <m:oMath>
         <m:f>
@@ -918,15 +910,7 @@
             <w:sz w:val="24"/>
             <w:szCs w:val="24"/>
           </w:rPr>
-          <m:t>=</m:t>
-        </m:r>
-        <m:r>
-          <w:rPr>
-            <w:rFonts w:ascii="Cambria Math" w:hAnsi="Cambria Math"/>
-            <w:sz w:val="24"/>
-            <w:szCs w:val="24"/>
-          </w:rPr>
-          <m:t>0.5</m:t>
+          <m:t>=0.5</m:t>
         </m:r>
       </m:oMath>
     </w:p>
@@ -949,15 +933,7 @@
           <w:sz w:val="24"/>
           <w:szCs w:val="24"/>
         </w:rPr>
-        <w:t>Negative</w:t>
-      </w:r>
-      <w:r>
-        <w:rPr>
-          <w:rFonts w:eastAsiaTheme="minorEastAsia"/>
-          <w:sz w:val="24"/>
-          <w:szCs w:val="24"/>
-        </w:rPr>
-        <w:t xml:space="preserve">: </w:t>
+        <w:t xml:space="preserve">Negative: </w:t>
       </w:r>
       <m:oMath>
         <m:f>
@@ -1171,15 +1147,7 @@
             <w:sz w:val="24"/>
             <w:szCs w:val="24"/>
           </w:rPr>
-          <m:t>=</m:t>
-        </m:r>
-        <m:r>
-          <w:rPr>
-            <w:rFonts w:ascii="Cambria Math" w:eastAsiaTheme="minorEastAsia" w:hAnsi="Cambria Math"/>
-            <w:sz w:val="24"/>
-            <w:szCs w:val="24"/>
-          </w:rPr>
-          <m:t>0.5</m:t>
+          <m:t>=0.5</m:t>
         </m:r>
       </m:oMath>
     </w:p>
@@ -1202,15 +1170,7 @@
           <w:sz w:val="24"/>
           <w:szCs w:val="24"/>
         </w:rPr>
-        <w:t>Neutral</w:t>
-      </w:r>
-      <w:r>
-        <w:rPr>
-          <w:rFonts w:eastAsiaTheme="minorEastAsia"/>
-          <w:sz w:val="24"/>
-          <w:szCs w:val="24"/>
-        </w:rPr>
-        <w:t xml:space="preserve">: </w:t>
+        <w:t xml:space="preserve">Neutral: </w:t>
       </w:r>
       <m:oMath>
         <m:f>
@@ -1291,15 +1251,7 @@
             <w:sz w:val="24"/>
             <w:szCs w:val="24"/>
           </w:rPr>
-          <m:t>=</m:t>
-        </m:r>
-        <m:r>
-          <w:rPr>
-            <w:rFonts w:ascii="Cambria Math" w:eastAsiaTheme="minorEastAsia" w:hAnsi="Cambria Math"/>
-            <w:sz w:val="24"/>
-            <w:szCs w:val="24"/>
-          </w:rPr>
-          <m:t>0.33</m:t>
+          <m:t>=0.33</m:t>
         </m:r>
       </m:oMath>
     </w:p>
@@ -1322,15 +1274,7 @@
           <w:sz w:val="24"/>
           <w:szCs w:val="24"/>
         </w:rPr>
-        <w:t>Negative</w:t>
-      </w:r>
-      <w:r>
-        <w:rPr>
-          <w:rFonts w:eastAsiaTheme="minorEastAsia"/>
-          <w:sz w:val="24"/>
-          <w:szCs w:val="24"/>
-        </w:rPr>
-        <w:t xml:space="preserve">: </w:t>
+        <w:t xml:space="preserve">Negative: </w:t>
       </w:r>
       <m:oMath>
         <m:f>
@@ -1411,15 +1355,7 @@
             <w:sz w:val="24"/>
             <w:szCs w:val="24"/>
           </w:rPr>
-          <m:t>=</m:t>
-        </m:r>
-        <m:r>
-          <w:rPr>
-            <w:rFonts w:ascii="Cambria Math" w:eastAsiaTheme="minorEastAsia" w:hAnsi="Cambria Math"/>
-            <w:sz w:val="24"/>
-            <w:szCs w:val="24"/>
-          </w:rPr>
-          <m:t>0.67</m:t>
+          <m:t>=0.67</m:t>
         </m:r>
       </m:oMath>
     </w:p>
@@ -1511,15 +1447,7 @@
             <w:sz w:val="24"/>
             <w:szCs w:val="24"/>
           </w:rPr>
-          <m:t>=</m:t>
-        </m:r>
-        <m:r>
-          <w:rPr>
-            <w:rFonts w:ascii="Cambria Math" w:hAnsi="Cambria Math"/>
-            <w:sz w:val="24"/>
-            <w:szCs w:val="24"/>
-          </w:rPr>
-          <m:t>2*</m:t>
+          <m:t>=2*</m:t>
         </m:r>
         <m:f>
           <m:fPr>
@@ -1559,15 +1487,7 @@
             <w:sz w:val="24"/>
             <w:szCs w:val="24"/>
           </w:rPr>
-          <m:t>=</m:t>
-        </m:r>
-        <m:r>
-          <w:rPr>
-            <w:rFonts w:ascii="Cambria Math" w:eastAsiaTheme="minorEastAsia" w:hAnsi="Cambria Math"/>
-            <w:sz w:val="24"/>
-            <w:szCs w:val="24"/>
-          </w:rPr>
-          <m:t>0.5</m:t>
+          <m:t>=0.5</m:t>
         </m:r>
       </m:oMath>
     </w:p>
@@ -1589,14 +1509,7 @@
           <w:sz w:val="24"/>
           <w:szCs w:val="24"/>
         </w:rPr>
-        <w:t>Neutral</w:t>
-      </w:r>
-      <w:r>
-        <w:rPr>
-          <w:sz w:val="24"/>
-          <w:szCs w:val="24"/>
-        </w:rPr>
-        <w:t xml:space="preserve">: </w:t>
+        <w:t xml:space="preserve">Neutral: </w:t>
       </w:r>
       <m:oMath>
         <m:r>
@@ -1645,15 +1558,7 @@
             <w:sz w:val="24"/>
             <w:szCs w:val="24"/>
           </w:rPr>
-          <m:t>=</m:t>
-        </m:r>
-        <m:r>
-          <w:rPr>
-            <w:rFonts w:ascii="Cambria Math" w:hAnsi="Cambria Math"/>
-            <w:sz w:val="24"/>
-            <w:szCs w:val="24"/>
-          </w:rPr>
-          <m:t>2*</m:t>
+          <m:t>=2*</m:t>
         </m:r>
         <m:f>
           <m:fPr>
@@ -1693,15 +1598,7 @@
             <w:sz w:val="24"/>
             <w:szCs w:val="24"/>
           </w:rPr>
-          <m:t>=</m:t>
-        </m:r>
-        <m:r>
-          <w:rPr>
-            <w:rFonts w:ascii="Cambria Math" w:eastAsiaTheme="minorEastAsia" w:hAnsi="Cambria Math"/>
-            <w:sz w:val="24"/>
-            <w:szCs w:val="24"/>
-          </w:rPr>
-          <m:t>0.398</m:t>
+          <m:t>=0.398</m:t>
         </m:r>
       </m:oMath>
     </w:p>
@@ -1723,14 +1620,7 @@
           <w:sz w:val="24"/>
           <w:szCs w:val="24"/>
         </w:rPr>
-        <w:t>Negative</w:t>
-      </w:r>
-      <w:r>
-        <w:rPr>
-          <w:sz w:val="24"/>
-          <w:szCs w:val="24"/>
-        </w:rPr>
-        <w:t xml:space="preserve">: </w:t>
+        <w:t xml:space="preserve">Negative: </w:t>
       </w:r>
       <m:oMath>
         <m:r>
@@ -1779,15 +1669,7 @@
             <w:sz w:val="24"/>
             <w:szCs w:val="24"/>
           </w:rPr>
-          <m:t>=</m:t>
-        </m:r>
-        <m:r>
-          <w:rPr>
-            <w:rFonts w:ascii="Cambria Math" w:hAnsi="Cambria Math"/>
-            <w:sz w:val="24"/>
-            <w:szCs w:val="24"/>
-          </w:rPr>
-          <m:t>2*</m:t>
+          <m:t>=2*</m:t>
         </m:r>
         <m:f>
           <m:fPr>
@@ -1827,15 +1709,539 @@
             <w:sz w:val="24"/>
             <w:szCs w:val="24"/>
           </w:rPr>
+          <m:t>=0.573</m:t>
+        </m:r>
+      </m:oMath>
+    </w:p>
+    <w:p>
+      <w:pPr>
+        <w:pStyle w:val="ListParagraph"/>
+        <w:numPr>
+          <w:ilvl w:val="0"/>
+          <w:numId w:val="1"/>
+        </w:numPr>
+        <w:spacing w:after="0"/>
+        <w:rPr>
+          <w:sz w:val="24"/>
+          <w:szCs w:val="24"/>
+        </w:rPr>
+      </w:pPr>
+      <w:r>
+        <w:rPr>
+          <w:sz w:val="24"/>
+          <w:szCs w:val="24"/>
+        </w:rPr>
+        <w:t>Choose one incorrectly classified document.</w:t>
+      </w:r>
+    </w:p>
+    <w:p>
+      <w:pPr>
+        <w:pStyle w:val="ListParagraph"/>
+        <w:numPr>
+          <w:ilvl w:val="1"/>
+          <w:numId w:val="1"/>
+        </w:numPr>
+        <w:spacing w:after="0"/>
+        <w:rPr>
+          <w:sz w:val="24"/>
+          <w:szCs w:val="24"/>
+        </w:rPr>
+      </w:pPr>
+      <w:r>
+        <w:rPr>
+          <w:sz w:val="24"/>
+          <w:szCs w:val="24"/>
+        </w:rPr>
+        <w:t>Manually calculate the sentiment probabilities for the document (you can use your classifier</w:t>
+      </w:r>
+      <w:r>
+        <w:rPr>
+          <w:sz w:val="24"/>
+          <w:szCs w:val="24"/>
+        </w:rPr>
+        <w:t xml:space="preserve"> </w:t>
+      </w:r>
+      <w:r>
+        <w:rPr>
+          <w:sz w:val="24"/>
+          <w:szCs w:val="24"/>
+        </w:rPr>
+        <w:t>to generate the likelihoods and prior probabilities, but do the classifying on paper)</w:t>
+      </w:r>
+    </w:p>
+    <w:p>
+      <w:pPr>
+        <w:pStyle w:val="ListParagraph"/>
+        <w:numPr>
+          <w:ilvl w:val="2"/>
+          <w:numId w:val="1"/>
+        </w:numPr>
+        <w:spacing w:after="0"/>
+        <w:rPr>
+          <w:sz w:val="24"/>
+          <w:szCs w:val="24"/>
+        </w:rPr>
+      </w:pPr>
+      <w:r>
+        <w:rPr>
+          <w:sz w:val="24"/>
+          <w:szCs w:val="24"/>
+        </w:rPr>
+        <w:t>Incorrectly classified doc: The program sucks.</w:t>
+      </w:r>
+    </w:p>
+    <w:p>
+      <w:pPr>
+        <w:pStyle w:val="ListParagraph"/>
+        <w:numPr>
+          <w:ilvl w:val="2"/>
+          <w:numId w:val="1"/>
+        </w:numPr>
+        <w:spacing w:after="0"/>
+        <w:rPr>
+          <w:sz w:val="24"/>
+          <w:szCs w:val="24"/>
+        </w:rPr>
+      </w:pPr>
+      <w:proofErr w:type="spellStart"/>
+      <w:r>
+        <w:rPr>
+          <w:sz w:val="24"/>
+          <w:szCs w:val="24"/>
+        </w:rPr>
+        <w:t>Logprior</w:t>
+      </w:r>
+      <w:proofErr w:type="spellEnd"/>
+      <w:r>
+        <w:rPr>
+          <w:sz w:val="24"/>
+          <w:szCs w:val="24"/>
+        </w:rPr>
+        <w:t>[“POS”] = -1.099</w:t>
+      </w:r>
+    </w:p>
+    <w:p>
+      <w:pPr>
+        <w:pStyle w:val="ListParagraph"/>
+        <w:numPr>
+          <w:ilvl w:val="2"/>
+          <w:numId w:val="1"/>
+        </w:numPr>
+        <w:spacing w:after="0"/>
+        <w:rPr>
+          <w:sz w:val="24"/>
+          <w:szCs w:val="24"/>
+        </w:rPr>
+      </w:pPr>
+      <w:proofErr w:type="spellStart"/>
+      <w:r>
+        <w:rPr>
+          <w:sz w:val="24"/>
+          <w:szCs w:val="24"/>
+        </w:rPr>
+        <w:t>Logprior</w:t>
+      </w:r>
+      <w:proofErr w:type="spellEnd"/>
+      <w:r>
+        <w:rPr>
+          <w:sz w:val="24"/>
+          <w:szCs w:val="24"/>
+        </w:rPr>
+        <w:t>[“NEU”] = -1.099</w:t>
+      </w:r>
+    </w:p>
+    <w:p>
+      <w:pPr>
+        <w:pStyle w:val="ListParagraph"/>
+        <w:numPr>
+          <w:ilvl w:val="2"/>
+          <w:numId w:val="1"/>
+        </w:numPr>
+        <w:spacing w:after="0"/>
+        <w:rPr>
+          <w:sz w:val="24"/>
+          <w:szCs w:val="24"/>
+        </w:rPr>
+      </w:pPr>
+      <w:proofErr w:type="spellStart"/>
+      <w:r>
+        <w:rPr>
+          <w:sz w:val="24"/>
+          <w:szCs w:val="24"/>
+        </w:rPr>
+        <w:t>Logprior</w:t>
+      </w:r>
+      <w:proofErr w:type="spellEnd"/>
+      <w:r>
+        <w:rPr>
+          <w:sz w:val="24"/>
+          <w:szCs w:val="24"/>
+        </w:rPr>
+        <w:t>[“NEG”] = -1.099</w:t>
+      </w:r>
+    </w:p>
+    <w:p>
+      <w:pPr>
+        <w:pStyle w:val="ListParagraph"/>
+        <w:numPr>
+          <w:ilvl w:val="2"/>
+          <w:numId w:val="1"/>
+        </w:numPr>
+        <w:spacing w:after="0"/>
+        <w:rPr>
+          <w:sz w:val="24"/>
+          <w:szCs w:val="24"/>
+        </w:rPr>
+      </w:pPr>
+      <w:r>
+        <w:rPr>
+          <w:sz w:val="24"/>
+          <w:szCs w:val="24"/>
+        </w:rPr>
+        <w:t>Loglikelihood[“the”] = [-3.076, -3.541, -3.512]</w:t>
+      </w:r>
+      <w:r>
+        <w:rPr>
+          <w:sz w:val="24"/>
+          <w:szCs w:val="24"/>
+        </w:rPr>
+        <w:tab/>
+        <w:t># [POS, NEU, NEG]</w:t>
+      </w:r>
+    </w:p>
+    <w:p>
+      <w:pPr>
+        <w:pStyle w:val="ListParagraph"/>
+        <w:numPr>
+          <w:ilvl w:val="2"/>
+          <w:numId w:val="1"/>
+        </w:numPr>
+        <w:spacing w:after="0"/>
+        <w:rPr>
+          <w:sz w:val="24"/>
+          <w:szCs w:val="24"/>
+        </w:rPr>
+      </w:pPr>
+      <w:r>
+        <w:rPr>
+          <w:sz w:val="24"/>
+          <w:szCs w:val="24"/>
+        </w:rPr>
+        <w:t>Loglikelihood[“program”] = [</w:t>
+      </w:r>
+      <w:r>
+        <w:rPr>
+          <w:sz w:val="24"/>
+          <w:szCs w:val="24"/>
+        </w:rPr>
+        <w:t>-3.769, -4.234, -4.205</w:t>
+      </w:r>
+      <w:r>
+        <w:rPr>
+          <w:sz w:val="24"/>
+          <w:szCs w:val="24"/>
+        </w:rPr>
+        <w:t>]</w:t>
+      </w:r>
+      <w:r>
+        <w:rPr>
+          <w:sz w:val="24"/>
+          <w:szCs w:val="24"/>
+        </w:rPr>
+        <w:tab/>
+        <w:t># [POS, NEU, NEG]</w:t>
+      </w:r>
+    </w:p>
+    <w:p>
+      <w:pPr>
+        <w:pStyle w:val="ListParagraph"/>
+        <w:numPr>
+          <w:ilvl w:val="2"/>
+          <w:numId w:val="1"/>
+        </w:numPr>
+        <w:spacing w:after="0"/>
+        <w:rPr>
+          <w:sz w:val="24"/>
+          <w:szCs w:val="24"/>
+        </w:rPr>
+      </w:pPr>
+      <w:r>
+        <w:rPr>
+          <w:sz w:val="24"/>
+          <w:szCs w:val="24"/>
+        </w:rPr>
+        <w:t>Loglikelihood[“sucks”] does not exist</w:t>
+      </w:r>
+    </w:p>
+    <w:p>
+      <w:pPr>
+        <w:pStyle w:val="ListParagraph"/>
+        <w:numPr>
+          <w:ilvl w:val="2"/>
+          <w:numId w:val="1"/>
+        </w:numPr>
+        <w:spacing w:after="0"/>
+        <w:rPr>
+          <w:sz w:val="24"/>
+          <w:szCs w:val="24"/>
+        </w:rPr>
+      </w:pPr>
+      <m:oMath>
+        <m:acc>
+          <m:accPr>
+            <m:ctrlPr>
+              <w:rPr>
+                <w:rFonts w:ascii="Cambria Math" w:hAnsi="Cambria Math"/>
+                <w:i/>
+                <w:sz w:val="24"/>
+                <w:szCs w:val="24"/>
+              </w:rPr>
+            </m:ctrlPr>
+          </m:accPr>
+          <m:e>
+            <m:r>
+              <w:rPr>
+                <w:rFonts w:ascii="Cambria Math" w:hAnsi="Cambria Math"/>
+                <w:sz w:val="24"/>
+                <w:szCs w:val="24"/>
+              </w:rPr>
+              <m:t>P</m:t>
+            </m:r>
+          </m:e>
+        </m:acc>
+        <m:d>
+          <m:dPr>
+            <m:ctrlPr>
+              <w:rPr>
+                <w:rFonts w:ascii="Cambria Math" w:hAnsi="Cambria Math"/>
+                <w:i/>
+                <w:sz w:val="24"/>
+                <w:szCs w:val="24"/>
+              </w:rPr>
+            </m:ctrlPr>
+          </m:dPr>
+          <m:e>
+            <m:r>
+              <w:rPr>
+                <w:rFonts w:ascii="Cambria Math" w:hAnsi="Cambria Math"/>
+                <w:sz w:val="24"/>
+                <w:szCs w:val="24"/>
+              </w:rPr>
+              <m:t>positive</m:t>
+            </m:r>
+          </m:e>
+        </m:d>
+        <m:r>
+          <w:rPr>
+            <w:rFonts w:ascii="Cambria Math" w:hAnsi="Cambria Math"/>
+            <w:sz w:val="24"/>
+            <w:szCs w:val="24"/>
+          </w:rPr>
+          <m:t>=log</m:t>
+        </m:r>
+        <m:r>
+          <w:rPr>
+            <w:rFonts w:ascii="Cambria Math" w:hAnsi="Cambria Math"/>
+            <w:sz w:val="24"/>
+            <w:szCs w:val="24"/>
+          </w:rPr>
+          <m:t>prior</m:t>
+        </m:r>
+        <m:d>
+          <m:dPr>
+            <m:begChr m:val="["/>
+            <m:endChr m:val="]"/>
+            <m:ctrlPr>
+              <w:rPr>
+                <w:rFonts w:ascii="Cambria Math" w:hAnsi="Cambria Math"/>
+                <w:i/>
+                <w:sz w:val="24"/>
+                <w:szCs w:val="24"/>
+              </w:rPr>
+            </m:ctrlPr>
+          </m:dPr>
+          <m:e>
+            <m:r>
+              <m:rPr>
+                <m:nor/>
+              </m:rPr>
+              <w:rPr>
+                <w:rFonts w:ascii="Cambria Math" w:hAnsi="Cambria Math"/>
+                <w:sz w:val="24"/>
+                <w:szCs w:val="24"/>
+              </w:rPr>
+              <m:t>"POS"</m:t>
+            </m:r>
+          </m:e>
+        </m:d>
+        <m:r>
+          <w:rPr>
+            <w:rFonts w:ascii="Cambria Math" w:hAnsi="Cambria Math"/>
+            <w:sz w:val="24"/>
+            <w:szCs w:val="24"/>
+          </w:rPr>
+          <m:t>+</m:t>
+        </m:r>
+        <m:nary>
+          <m:naryPr>
+            <m:chr m:val="∑"/>
+            <m:limLoc m:val="subSup"/>
+            <m:supHide m:val="1"/>
+            <m:ctrlPr>
+              <w:rPr>
+                <w:rFonts w:ascii="Cambria Math" w:hAnsi="Cambria Math"/>
+                <w:i/>
+                <w:sz w:val="24"/>
+                <w:szCs w:val="24"/>
+              </w:rPr>
+            </m:ctrlPr>
+          </m:naryPr>
+          <m:sub>
+            <m:r>
+              <w:rPr>
+                <w:rFonts w:ascii="Cambria Math" w:hAnsi="Cambria Math"/>
+                <w:sz w:val="24"/>
+                <w:szCs w:val="24"/>
+              </w:rPr>
+              <m:t>w in V</m:t>
+            </m:r>
+          </m:sub>
+          <m:sup/>
+          <m:e>
+            <m:r>
+              <w:rPr>
+                <w:rFonts w:ascii="Cambria Math" w:hAnsi="Cambria Math"/>
+                <w:sz w:val="24"/>
+                <w:szCs w:val="24"/>
+              </w:rPr>
+              <m:t>loglikelihood[w,"</m:t>
+            </m:r>
+            <m:r>
+              <m:rPr>
+                <m:sty m:val="p"/>
+              </m:rPr>
+              <w:rPr>
+                <w:rFonts w:ascii="Cambria Math" w:hAnsi="Cambria Math"/>
+                <w:sz w:val="24"/>
+                <w:szCs w:val="24"/>
+              </w:rPr>
+              <m:t>POS</m:t>
+            </m:r>
+            <m:r>
+              <w:rPr>
+                <w:rFonts w:ascii="Cambria Math" w:hAnsi="Cambria Math"/>
+                <w:sz w:val="24"/>
+                <w:szCs w:val="24"/>
+              </w:rPr>
+              <m:t>"]</m:t>
+            </m:r>
+          </m:e>
+        </m:nary>
+        <m:r>
+          <w:rPr>
+            <w:rFonts w:ascii="Cambria Math" w:eastAsiaTheme="minorEastAsia" w:hAnsi="Cambria Math"/>
+            <w:sz w:val="24"/>
+            <w:szCs w:val="24"/>
+          </w:rPr>
           <m:t>=</m:t>
         </m:r>
+        <m:d>
+          <m:dPr>
+            <m:ctrlPr>
+              <w:rPr>
+                <w:rFonts w:ascii="Cambria Math" w:eastAsiaTheme="minorEastAsia" w:hAnsi="Cambria Math"/>
+                <w:i/>
+                <w:sz w:val="24"/>
+                <w:szCs w:val="24"/>
+              </w:rPr>
+            </m:ctrlPr>
+          </m:dPr>
+          <m:e>
+            <m:r>
+              <w:rPr>
+                <w:rFonts w:ascii="Cambria Math" w:eastAsiaTheme="minorEastAsia" w:hAnsi="Cambria Math"/>
+                <w:sz w:val="24"/>
+                <w:szCs w:val="24"/>
+              </w:rPr>
+              <m:t>-1.099</m:t>
+            </m:r>
+          </m:e>
+        </m:d>
         <m:r>
           <w:rPr>
             <w:rFonts w:ascii="Cambria Math" w:eastAsiaTheme="minorEastAsia" w:hAnsi="Cambria Math"/>
             <w:sz w:val="24"/>
             <w:szCs w:val="24"/>
           </w:rPr>
-          <m:t>0.573</m:t>
+          <m:t>+</m:t>
+        </m:r>
+        <m:d>
+          <m:dPr>
+            <m:ctrlPr>
+              <w:rPr>
+                <w:rFonts w:ascii="Cambria Math" w:eastAsiaTheme="minorEastAsia" w:hAnsi="Cambria Math"/>
+                <w:i/>
+                <w:sz w:val="24"/>
+                <w:szCs w:val="24"/>
+              </w:rPr>
+            </m:ctrlPr>
+          </m:dPr>
+          <m:e>
+            <m:r>
+              <w:rPr>
+                <w:rFonts w:ascii="Cambria Math" w:eastAsiaTheme="minorEastAsia" w:hAnsi="Cambria Math"/>
+                <w:sz w:val="24"/>
+                <w:szCs w:val="24"/>
+              </w:rPr>
+              <m:t>-3.076</m:t>
+            </m:r>
+          </m:e>
+        </m:d>
+        <m:r>
+          <w:rPr>
+            <w:rFonts w:ascii="Cambria Math" w:eastAsiaTheme="minorEastAsia" w:hAnsi="Cambria Math"/>
+            <w:sz w:val="24"/>
+            <w:szCs w:val="24"/>
+          </w:rPr>
+          <m:t>+</m:t>
+        </m:r>
+        <m:d>
+          <m:dPr>
+            <m:ctrlPr>
+              <w:rPr>
+                <w:rFonts w:ascii="Cambria Math" w:eastAsiaTheme="minorEastAsia" w:hAnsi="Cambria Math"/>
+                <w:i/>
+                <w:sz w:val="24"/>
+                <w:szCs w:val="24"/>
+              </w:rPr>
+            </m:ctrlPr>
+          </m:dPr>
+          <m:e>
+            <m:r>
+              <w:rPr>
+                <w:rFonts w:ascii="Cambria Math" w:eastAsiaTheme="minorEastAsia" w:hAnsi="Cambria Math"/>
+                <w:sz w:val="24"/>
+                <w:szCs w:val="24"/>
+              </w:rPr>
+              <m:t>-3.769</m:t>
+            </m:r>
+          </m:e>
+        </m:d>
+        <m:r>
+          <w:rPr>
+            <w:rFonts w:ascii="Cambria Math" w:eastAsiaTheme="minorEastAsia" w:hAnsi="Cambria Math"/>
+            <w:sz w:val="24"/>
+            <w:szCs w:val="24"/>
+          </w:rPr>
+          <m:t>=</m:t>
+        </m:r>
+        <m:r>
+          <w:rPr>
+            <w:rFonts w:ascii="Cambria Math" w:eastAsiaTheme="minorEastAsia" w:hAnsi="Cambria Math"/>
+            <w:sz w:val="24"/>
+            <w:szCs w:val="24"/>
+          </w:rPr>
+          <m:t>-7.944</m:t>
         </m:r>
       </m:oMath>
     </w:p>
@@ -1843,22 +2249,625 @@
       <w:pPr>
         <w:pStyle w:val="ListParagraph"/>
         <w:numPr>
-          <w:ilvl w:val="0"/>
-          <w:numId w:val="1"/>
-        </w:numPr>
-        <w:spacing w:after="0"/>
-        <w:rPr>
-          <w:sz w:val="24"/>
-          <w:szCs w:val="24"/>
-        </w:rPr>
-      </w:pPr>
-      <w:r>
-        <w:rPr>
-          <w:sz w:val="24"/>
-          <w:szCs w:val="24"/>
-        </w:rPr>
-        <w:t>Choose one incorrectly classified document.</w:t>
-      </w:r>
+          <w:ilvl w:val="2"/>
+          <w:numId w:val="1"/>
+        </w:numPr>
+        <w:spacing w:after="0"/>
+        <w:rPr>
+          <w:sz w:val="24"/>
+          <w:szCs w:val="24"/>
+        </w:rPr>
+      </w:pPr>
+      <m:oMath>
+        <m:acc>
+          <m:accPr>
+            <m:ctrlPr>
+              <w:rPr>
+                <w:rFonts w:ascii="Cambria Math" w:hAnsi="Cambria Math"/>
+                <w:i/>
+                <w:sz w:val="24"/>
+                <w:szCs w:val="24"/>
+              </w:rPr>
+            </m:ctrlPr>
+          </m:accPr>
+          <m:e>
+            <m:r>
+              <w:rPr>
+                <w:rFonts w:ascii="Cambria Math" w:hAnsi="Cambria Math"/>
+                <w:sz w:val="24"/>
+                <w:szCs w:val="24"/>
+              </w:rPr>
+              <m:t>P</m:t>
+            </m:r>
+          </m:e>
+        </m:acc>
+        <m:d>
+          <m:dPr>
+            <m:ctrlPr>
+              <w:rPr>
+                <w:rFonts w:ascii="Cambria Math" w:hAnsi="Cambria Math"/>
+                <w:i/>
+                <w:sz w:val="24"/>
+                <w:szCs w:val="24"/>
+              </w:rPr>
+            </m:ctrlPr>
+          </m:dPr>
+          <m:e>
+            <m:r>
+              <w:rPr>
+                <w:rFonts w:ascii="Cambria Math" w:hAnsi="Cambria Math"/>
+                <w:sz w:val="24"/>
+                <w:szCs w:val="24"/>
+              </w:rPr>
+              <m:t>neutral</m:t>
+            </m:r>
+          </m:e>
+        </m:d>
+        <m:r>
+          <w:rPr>
+            <w:rFonts w:ascii="Cambria Math" w:eastAsiaTheme="minorEastAsia" w:hAnsi="Cambria Math"/>
+            <w:sz w:val="24"/>
+            <w:szCs w:val="24"/>
+          </w:rPr>
+          <m:t>=</m:t>
+        </m:r>
+        <m:r>
+          <w:rPr>
+            <w:rFonts w:ascii="Cambria Math" w:eastAsiaTheme="minorEastAsia" w:hAnsi="Cambria Math"/>
+            <w:sz w:val="24"/>
+            <w:szCs w:val="24"/>
+          </w:rPr>
+          <m:t>logprior</m:t>
+        </m:r>
+        <m:d>
+          <m:dPr>
+            <m:begChr m:val="["/>
+            <m:endChr m:val="]"/>
+            <m:ctrlPr>
+              <w:rPr>
+                <w:rFonts w:ascii="Cambria Math" w:eastAsiaTheme="minorEastAsia" w:hAnsi="Cambria Math"/>
+                <w:i/>
+                <w:sz w:val="24"/>
+                <w:szCs w:val="24"/>
+              </w:rPr>
+            </m:ctrlPr>
+          </m:dPr>
+          <m:e>
+            <m:r>
+              <w:rPr>
+                <w:rFonts w:ascii="Cambria Math" w:eastAsiaTheme="minorEastAsia" w:hAnsi="Cambria Math"/>
+                <w:sz w:val="24"/>
+                <w:szCs w:val="24"/>
+              </w:rPr>
+              <m:t>"</m:t>
+            </m:r>
+            <m:r>
+              <m:rPr>
+                <m:sty m:val="p"/>
+              </m:rPr>
+              <w:rPr>
+                <w:rFonts w:ascii="Cambria Math" w:eastAsiaTheme="minorEastAsia" w:hAnsi="Cambria Math"/>
+                <w:sz w:val="24"/>
+                <w:szCs w:val="24"/>
+              </w:rPr>
+              <m:t>NEU</m:t>
+            </m:r>
+            <m:r>
+              <w:rPr>
+                <w:rFonts w:ascii="Cambria Math" w:eastAsiaTheme="minorEastAsia" w:hAnsi="Cambria Math"/>
+                <w:sz w:val="24"/>
+                <w:szCs w:val="24"/>
+              </w:rPr>
+              <m:t>"</m:t>
+            </m:r>
+          </m:e>
+        </m:d>
+        <m:r>
+          <w:rPr>
+            <w:rFonts w:ascii="Cambria Math" w:eastAsiaTheme="minorEastAsia" w:hAnsi="Cambria Math"/>
+            <w:sz w:val="24"/>
+            <w:szCs w:val="24"/>
+          </w:rPr>
+          <m:t>+</m:t>
+        </m:r>
+        <m:nary>
+          <m:naryPr>
+            <m:chr m:val="∑"/>
+            <m:limLoc m:val="subSup"/>
+            <m:supHide m:val="1"/>
+            <m:ctrlPr>
+              <w:rPr>
+                <w:rFonts w:ascii="Cambria Math" w:hAnsi="Cambria Math"/>
+                <w:i/>
+                <w:sz w:val="24"/>
+                <w:szCs w:val="24"/>
+              </w:rPr>
+            </m:ctrlPr>
+          </m:naryPr>
+          <m:sub>
+            <m:r>
+              <w:rPr>
+                <w:rFonts w:ascii="Cambria Math" w:hAnsi="Cambria Math"/>
+                <w:sz w:val="24"/>
+                <w:szCs w:val="24"/>
+              </w:rPr>
+              <m:t>w in V</m:t>
+            </m:r>
+          </m:sub>
+          <m:sup/>
+          <m:e>
+            <m:r>
+              <w:rPr>
+                <w:rFonts w:ascii="Cambria Math" w:hAnsi="Cambria Math"/>
+                <w:sz w:val="24"/>
+                <w:szCs w:val="24"/>
+              </w:rPr>
+              <m:t>loglikelihood[w,"</m:t>
+            </m:r>
+            <m:r>
+              <m:rPr>
+                <m:sty m:val="p"/>
+              </m:rPr>
+              <w:rPr>
+                <w:rFonts w:ascii="Cambria Math" w:hAnsi="Cambria Math"/>
+                <w:sz w:val="24"/>
+                <w:szCs w:val="24"/>
+              </w:rPr>
+              <m:t>NEU</m:t>
+            </m:r>
+            <m:r>
+              <w:rPr>
+                <w:rFonts w:ascii="Cambria Math" w:hAnsi="Cambria Math"/>
+                <w:sz w:val="24"/>
+                <w:szCs w:val="24"/>
+              </w:rPr>
+              <m:t>"]</m:t>
+            </m:r>
+          </m:e>
+        </m:nary>
+        <m:r>
+          <w:rPr>
+            <w:rFonts w:ascii="Cambria Math" w:eastAsiaTheme="minorEastAsia" w:hAnsi="Cambria Math"/>
+            <w:sz w:val="24"/>
+            <w:szCs w:val="24"/>
+          </w:rPr>
+          <m:t>=</m:t>
+        </m:r>
+        <m:d>
+          <m:dPr>
+            <m:ctrlPr>
+              <w:rPr>
+                <w:rFonts w:ascii="Cambria Math" w:eastAsiaTheme="minorEastAsia" w:hAnsi="Cambria Math"/>
+                <w:i/>
+                <w:sz w:val="24"/>
+                <w:szCs w:val="24"/>
+              </w:rPr>
+            </m:ctrlPr>
+          </m:dPr>
+          <m:e>
+            <m:r>
+              <w:rPr>
+                <w:rFonts w:ascii="Cambria Math" w:eastAsiaTheme="minorEastAsia" w:hAnsi="Cambria Math"/>
+                <w:sz w:val="24"/>
+                <w:szCs w:val="24"/>
+              </w:rPr>
+              <m:t>-1.099</m:t>
+            </m:r>
+          </m:e>
+        </m:d>
+        <m:r>
+          <w:rPr>
+            <w:rFonts w:ascii="Cambria Math" w:eastAsiaTheme="minorEastAsia" w:hAnsi="Cambria Math"/>
+            <w:sz w:val="24"/>
+            <w:szCs w:val="24"/>
+          </w:rPr>
+          <m:t>+</m:t>
+        </m:r>
+        <m:d>
+          <m:dPr>
+            <m:ctrlPr>
+              <w:rPr>
+                <w:rFonts w:ascii="Cambria Math" w:eastAsiaTheme="minorEastAsia" w:hAnsi="Cambria Math"/>
+                <w:i/>
+                <w:sz w:val="24"/>
+                <w:szCs w:val="24"/>
+              </w:rPr>
+            </m:ctrlPr>
+          </m:dPr>
+          <m:e>
+            <m:r>
+              <w:rPr>
+                <w:rFonts w:ascii="Cambria Math" w:eastAsiaTheme="minorEastAsia" w:hAnsi="Cambria Math"/>
+                <w:sz w:val="24"/>
+                <w:szCs w:val="24"/>
+              </w:rPr>
+              <m:t>-3.541</m:t>
+            </m:r>
+          </m:e>
+        </m:d>
+        <m:r>
+          <w:rPr>
+            <w:rFonts w:ascii="Cambria Math" w:eastAsiaTheme="minorEastAsia" w:hAnsi="Cambria Math"/>
+            <w:sz w:val="24"/>
+            <w:szCs w:val="24"/>
+          </w:rPr>
+          <m:t>+</m:t>
+        </m:r>
+        <m:d>
+          <m:dPr>
+            <m:ctrlPr>
+              <w:rPr>
+                <w:rFonts w:ascii="Cambria Math" w:eastAsiaTheme="minorEastAsia" w:hAnsi="Cambria Math"/>
+                <w:i/>
+                <w:sz w:val="24"/>
+                <w:szCs w:val="24"/>
+              </w:rPr>
+            </m:ctrlPr>
+          </m:dPr>
+          <m:e>
+            <m:r>
+              <w:rPr>
+                <w:rFonts w:ascii="Cambria Math" w:eastAsiaTheme="minorEastAsia" w:hAnsi="Cambria Math"/>
+                <w:sz w:val="24"/>
+                <w:szCs w:val="24"/>
+              </w:rPr>
+              <m:t>-4.234</m:t>
+            </m:r>
+          </m:e>
+        </m:d>
+        <m:r>
+          <w:rPr>
+            <w:rFonts w:ascii="Cambria Math" w:eastAsiaTheme="minorEastAsia" w:hAnsi="Cambria Math"/>
+            <w:sz w:val="24"/>
+            <w:szCs w:val="24"/>
+          </w:rPr>
+          <m:t>=</m:t>
+        </m:r>
+        <m:r>
+          <w:rPr>
+            <w:rFonts w:ascii="Cambria Math" w:eastAsiaTheme="minorEastAsia" w:hAnsi="Cambria Math"/>
+            <w:sz w:val="24"/>
+            <w:szCs w:val="24"/>
+          </w:rPr>
+          <m:t>-8.874</m:t>
+        </m:r>
+      </m:oMath>
+    </w:p>
+    <w:p>
+      <w:pPr>
+        <w:pStyle w:val="ListParagraph"/>
+        <w:numPr>
+          <w:ilvl w:val="2"/>
+          <w:numId w:val="1"/>
+        </w:numPr>
+        <w:spacing w:after="0"/>
+        <w:rPr>
+          <w:sz w:val="24"/>
+          <w:szCs w:val="24"/>
+        </w:rPr>
+      </w:pPr>
+      <m:oMath>
+        <m:acc>
+          <m:accPr>
+            <m:ctrlPr>
+              <w:rPr>
+                <w:rFonts w:ascii="Cambria Math" w:hAnsi="Cambria Math"/>
+                <w:i/>
+                <w:sz w:val="24"/>
+                <w:szCs w:val="24"/>
+              </w:rPr>
+            </m:ctrlPr>
+          </m:accPr>
+          <m:e>
+            <m:r>
+              <w:rPr>
+                <w:rFonts w:ascii="Cambria Math" w:hAnsi="Cambria Math"/>
+                <w:sz w:val="24"/>
+                <w:szCs w:val="24"/>
+              </w:rPr>
+              <m:t>P</m:t>
+            </m:r>
+          </m:e>
+        </m:acc>
+        <m:d>
+          <m:dPr>
+            <m:ctrlPr>
+              <w:rPr>
+                <w:rFonts w:ascii="Cambria Math" w:hAnsi="Cambria Math"/>
+                <w:i/>
+                <w:sz w:val="24"/>
+                <w:szCs w:val="24"/>
+              </w:rPr>
+            </m:ctrlPr>
+          </m:dPr>
+          <m:e>
+            <m:r>
+              <w:rPr>
+                <w:rFonts w:ascii="Cambria Math" w:hAnsi="Cambria Math"/>
+                <w:sz w:val="24"/>
+                <w:szCs w:val="24"/>
+              </w:rPr>
+              <m:t>negative</m:t>
+            </m:r>
+          </m:e>
+        </m:d>
+        <m:r>
+          <w:rPr>
+            <w:rFonts w:ascii="Cambria Math" w:eastAsiaTheme="minorEastAsia" w:hAnsi="Cambria Math"/>
+            <w:sz w:val="24"/>
+            <w:szCs w:val="24"/>
+          </w:rPr>
+          <m:t>=</m:t>
+        </m:r>
+        <m:r>
+          <w:rPr>
+            <w:rFonts w:ascii="Cambria Math" w:eastAsiaTheme="minorEastAsia" w:hAnsi="Cambria Math"/>
+            <w:sz w:val="24"/>
+            <w:szCs w:val="24"/>
+          </w:rPr>
+          <m:t>logprior</m:t>
+        </m:r>
+        <m:d>
+          <m:dPr>
+            <m:begChr m:val="["/>
+            <m:endChr m:val="]"/>
+            <m:ctrlPr>
+              <w:rPr>
+                <w:rFonts w:ascii="Cambria Math" w:eastAsiaTheme="minorEastAsia" w:hAnsi="Cambria Math"/>
+                <w:i/>
+                <w:sz w:val="24"/>
+                <w:szCs w:val="24"/>
+              </w:rPr>
+            </m:ctrlPr>
+          </m:dPr>
+          <m:e>
+            <m:r>
+              <w:rPr>
+                <w:rFonts w:ascii="Cambria Math" w:eastAsiaTheme="minorEastAsia" w:hAnsi="Cambria Math"/>
+                <w:sz w:val="24"/>
+                <w:szCs w:val="24"/>
+              </w:rPr>
+              <m:t>"</m:t>
+            </m:r>
+            <m:r>
+              <m:rPr>
+                <m:sty m:val="p"/>
+              </m:rPr>
+              <w:rPr>
+                <w:rFonts w:ascii="Cambria Math" w:eastAsiaTheme="minorEastAsia" w:hAnsi="Cambria Math"/>
+                <w:sz w:val="24"/>
+                <w:szCs w:val="24"/>
+              </w:rPr>
+              <m:t>NEG</m:t>
+            </m:r>
+            <m:r>
+              <w:rPr>
+                <w:rFonts w:ascii="Cambria Math" w:eastAsiaTheme="minorEastAsia" w:hAnsi="Cambria Math"/>
+                <w:sz w:val="24"/>
+                <w:szCs w:val="24"/>
+              </w:rPr>
+              <m:t>"</m:t>
+            </m:r>
+          </m:e>
+        </m:d>
+        <m:r>
+          <w:rPr>
+            <w:rFonts w:ascii="Cambria Math" w:eastAsiaTheme="minorEastAsia" w:hAnsi="Cambria Math"/>
+            <w:sz w:val="24"/>
+            <w:szCs w:val="24"/>
+          </w:rPr>
+          <m:t>+</m:t>
+        </m:r>
+        <m:nary>
+          <m:naryPr>
+            <m:chr m:val="∑"/>
+            <m:limLoc m:val="subSup"/>
+            <m:supHide m:val="1"/>
+            <m:ctrlPr>
+              <w:rPr>
+                <w:rFonts w:ascii="Cambria Math" w:hAnsi="Cambria Math"/>
+                <w:i/>
+                <w:sz w:val="24"/>
+                <w:szCs w:val="24"/>
+              </w:rPr>
+            </m:ctrlPr>
+          </m:naryPr>
+          <m:sub>
+            <m:r>
+              <w:rPr>
+                <w:rFonts w:ascii="Cambria Math" w:hAnsi="Cambria Math"/>
+                <w:sz w:val="24"/>
+                <w:szCs w:val="24"/>
+              </w:rPr>
+              <m:t>w in V</m:t>
+            </m:r>
+          </m:sub>
+          <m:sup/>
+          <m:e>
+            <m:r>
+              <w:rPr>
+                <w:rFonts w:ascii="Cambria Math" w:hAnsi="Cambria Math"/>
+                <w:sz w:val="24"/>
+                <w:szCs w:val="24"/>
+              </w:rPr>
+              <m:t>loglikelihood[w,"</m:t>
+            </m:r>
+            <m:r>
+              <m:rPr>
+                <m:sty m:val="p"/>
+              </m:rPr>
+              <w:rPr>
+                <w:rFonts w:ascii="Cambria Math" w:hAnsi="Cambria Math"/>
+                <w:sz w:val="24"/>
+                <w:szCs w:val="24"/>
+              </w:rPr>
+              <m:t>NEG</m:t>
+            </m:r>
+            <m:r>
+              <w:rPr>
+                <w:rFonts w:ascii="Cambria Math" w:hAnsi="Cambria Math"/>
+                <w:sz w:val="24"/>
+                <w:szCs w:val="24"/>
+              </w:rPr>
+              <m:t>"]</m:t>
+            </m:r>
+          </m:e>
+        </m:nary>
+        <m:r>
+          <w:rPr>
+            <w:rFonts w:ascii="Cambria Math" w:eastAsiaTheme="minorEastAsia" w:hAnsi="Cambria Math"/>
+            <w:sz w:val="24"/>
+            <w:szCs w:val="24"/>
+          </w:rPr>
+          <m:t>=</m:t>
+        </m:r>
+        <m:d>
+          <m:dPr>
+            <m:ctrlPr>
+              <w:rPr>
+                <w:rFonts w:ascii="Cambria Math" w:eastAsiaTheme="minorEastAsia" w:hAnsi="Cambria Math"/>
+                <w:i/>
+                <w:sz w:val="24"/>
+                <w:szCs w:val="24"/>
+              </w:rPr>
+            </m:ctrlPr>
+          </m:dPr>
+          <m:e>
+            <m:r>
+              <w:rPr>
+                <w:rFonts w:ascii="Cambria Math" w:eastAsiaTheme="minorEastAsia" w:hAnsi="Cambria Math"/>
+                <w:sz w:val="24"/>
+                <w:szCs w:val="24"/>
+              </w:rPr>
+              <m:t>-1.099</m:t>
+            </m:r>
+          </m:e>
+        </m:d>
+        <m:r>
+          <w:rPr>
+            <w:rFonts w:ascii="Cambria Math" w:eastAsiaTheme="minorEastAsia" w:hAnsi="Cambria Math"/>
+            <w:sz w:val="24"/>
+            <w:szCs w:val="24"/>
+          </w:rPr>
+          <m:t>+</m:t>
+        </m:r>
+        <m:d>
+          <m:dPr>
+            <m:ctrlPr>
+              <w:rPr>
+                <w:rFonts w:ascii="Cambria Math" w:eastAsiaTheme="minorEastAsia" w:hAnsi="Cambria Math"/>
+                <w:i/>
+                <w:sz w:val="24"/>
+                <w:szCs w:val="24"/>
+              </w:rPr>
+            </m:ctrlPr>
+          </m:dPr>
+          <m:e>
+            <m:r>
+              <w:rPr>
+                <w:rFonts w:ascii="Cambria Math" w:eastAsiaTheme="minorEastAsia" w:hAnsi="Cambria Math"/>
+                <w:sz w:val="24"/>
+                <w:szCs w:val="24"/>
+              </w:rPr>
+              <m:t>-3.512</m:t>
+            </m:r>
+          </m:e>
+        </m:d>
+        <m:r>
+          <w:rPr>
+            <w:rFonts w:ascii="Cambria Math" w:eastAsiaTheme="minorEastAsia" w:hAnsi="Cambria Math"/>
+            <w:sz w:val="24"/>
+            <w:szCs w:val="24"/>
+          </w:rPr>
+          <m:t>+</m:t>
+        </m:r>
+        <m:d>
+          <m:dPr>
+            <m:ctrlPr>
+              <w:rPr>
+                <w:rFonts w:ascii="Cambria Math" w:eastAsiaTheme="minorEastAsia" w:hAnsi="Cambria Math"/>
+                <w:i/>
+                <w:sz w:val="24"/>
+                <w:szCs w:val="24"/>
+              </w:rPr>
+            </m:ctrlPr>
+          </m:dPr>
+          <m:e>
+            <m:r>
+              <w:rPr>
+                <w:rFonts w:ascii="Cambria Math" w:eastAsiaTheme="minorEastAsia" w:hAnsi="Cambria Math"/>
+                <w:sz w:val="24"/>
+                <w:szCs w:val="24"/>
+              </w:rPr>
+              <m:t>-4.205</m:t>
+            </m:r>
+          </m:e>
+        </m:d>
+        <m:r>
+          <w:rPr>
+            <w:rFonts w:ascii="Cambria Math" w:eastAsiaTheme="minorEastAsia" w:hAnsi="Cambria Math"/>
+            <w:sz w:val="24"/>
+            <w:szCs w:val="24"/>
+          </w:rPr>
+          <m:t>=-8.816</m:t>
+        </m:r>
+      </m:oMath>
+    </w:p>
+    <w:p>
+      <w:pPr>
+        <w:pStyle w:val="ListParagraph"/>
+        <w:numPr>
+          <w:ilvl w:val="2"/>
+          <w:numId w:val="1"/>
+        </w:numPr>
+        <w:spacing w:after="0"/>
+        <w:rPr>
+          <w:sz w:val="24"/>
+          <w:szCs w:val="24"/>
+        </w:rPr>
+      </w:pPr>
+      <m:oMath>
+        <m:sSub>
+          <m:sSubPr>
+            <m:ctrlPr>
+              <w:rPr>
+                <w:rFonts w:ascii="Cambria Math" w:hAnsi="Cambria Math"/>
+                <w:i/>
+                <w:sz w:val="24"/>
+                <w:szCs w:val="24"/>
+              </w:rPr>
+            </m:ctrlPr>
+          </m:sSubPr>
+          <m:e>
+            <m:r>
+              <w:rPr>
+                <w:rFonts w:ascii="Cambria Math" w:hAnsi="Cambria Math"/>
+                <w:sz w:val="24"/>
+                <w:szCs w:val="24"/>
+              </w:rPr>
+              <m:t>Argmax</m:t>
+            </m:r>
+          </m:e>
+          <m:sub>
+            <m:r>
+              <w:rPr>
+                <w:rFonts w:ascii="Cambria Math" w:hAnsi="Cambria Math"/>
+                <w:sz w:val="24"/>
+                <w:szCs w:val="24"/>
+              </w:rPr>
+              <m:t>c</m:t>
+            </m:r>
+          </m:sub>
+        </m:sSub>
+        <m:r>
+          <w:rPr>
+            <w:rFonts w:ascii="Cambria Math" w:hAnsi="Cambria Math"/>
+            <w:sz w:val="24"/>
+            <w:szCs w:val="24"/>
+          </w:rPr>
+          <m:t>=Positive</m:t>
+        </m:r>
+      </m:oMath>
     </w:p>
     <w:p>
       <w:pPr>
@@ -1878,7 +2887,7 @@
           <w:sz w:val="24"/>
           <w:szCs w:val="24"/>
         </w:rPr>
-        <w:t>Manually calculate the sentiment probabilities for the document (you can use your classifier</w:t>
+        <w:t>What is the difference of the probability sums of the correct class and the class assigned</w:t>
       </w:r>
       <w:r>
         <w:rPr>
@@ -1892,8 +2901,62 @@
           <w:sz w:val="24"/>
           <w:szCs w:val="24"/>
         </w:rPr>
-        <w:t>to generate the likelihoods and prior probabilities, but do the classifying on paper)</w:t>
-      </w:r>
+        <w:t>by the system?</w:t>
+      </w:r>
+    </w:p>
+    <w:p>
+      <w:pPr>
+        <w:pStyle w:val="ListParagraph"/>
+        <w:numPr>
+          <w:ilvl w:val="2"/>
+          <w:numId w:val="1"/>
+        </w:numPr>
+        <w:spacing w:after="0"/>
+        <w:rPr>
+          <w:sz w:val="24"/>
+          <w:szCs w:val="24"/>
+        </w:rPr>
+      </w:pPr>
+      <m:oMath>
+        <m:r>
+          <w:rPr>
+            <w:rFonts w:ascii="Cambria Math" w:hAnsi="Cambria Math"/>
+            <w:sz w:val="24"/>
+            <w:szCs w:val="24"/>
+          </w:rPr>
+          <m:t>-7.944-</m:t>
+        </m:r>
+        <m:d>
+          <m:dPr>
+            <m:ctrlPr>
+              <w:rPr>
+                <w:rFonts w:ascii="Cambria Math" w:hAnsi="Cambria Math"/>
+                <w:i/>
+                <w:sz w:val="24"/>
+                <w:szCs w:val="24"/>
+              </w:rPr>
+            </m:ctrlPr>
+          </m:dPr>
+          <m:e>
+            <m:r>
+              <w:rPr>
+                <w:rFonts w:ascii="Cambria Math" w:hAnsi="Cambria Math"/>
+                <w:sz w:val="24"/>
+                <w:szCs w:val="24"/>
+              </w:rPr>
+              <m:t>-8.816</m:t>
+            </m:r>
+          </m:e>
+        </m:d>
+        <m:r>
+          <w:rPr>
+            <w:rFonts w:ascii="Cambria Math" w:hAnsi="Cambria Math"/>
+            <w:sz w:val="24"/>
+            <w:szCs w:val="24"/>
+          </w:rPr>
+          <m:t>=0.872</m:t>
+        </m:r>
+      </m:oMath>
     </w:p>
     <w:p>
       <w:pPr>
@@ -1913,7 +2976,105 @@
           <w:sz w:val="24"/>
           <w:szCs w:val="24"/>
         </w:rPr>
-        <w:t>What is the difference of the probability sums of the correct class and the class assigned</w:t>
+        <w:t>Identify the term or terms that caused the system to misclassify the document.</w:t>
+      </w:r>
+    </w:p>
+    <w:p>
+      <w:pPr>
+        <w:pStyle w:val="ListParagraph"/>
+        <w:numPr>
+          <w:ilvl w:val="2"/>
+          <w:numId w:val="1"/>
+        </w:numPr>
+        <w:spacing w:after="0"/>
+        <w:rPr>
+          <w:sz w:val="24"/>
+          <w:szCs w:val="24"/>
+        </w:rPr>
+      </w:pPr>
+      <w:r>
+        <w:rPr>
+          <w:sz w:val="24"/>
+          <w:szCs w:val="24"/>
+        </w:rPr>
+        <w:t>“Sucks”</w:t>
+      </w:r>
+      <w:r>
+        <w:rPr>
+          <w:sz w:val="24"/>
+          <w:szCs w:val="24"/>
+        </w:rPr>
+        <w:t>, which indicates strong negative sentiment,</w:t>
+      </w:r>
+      <w:r>
+        <w:rPr>
+          <w:sz w:val="24"/>
+          <w:szCs w:val="24"/>
+        </w:rPr>
+        <w:t xml:space="preserve"> doesn’t exist in the training data</w:t>
+      </w:r>
+      <w:r>
+        <w:rPr>
+          <w:sz w:val="24"/>
+          <w:szCs w:val="24"/>
+        </w:rPr>
+        <w:t>.</w:t>
+      </w:r>
+      <w:r>
+        <w:rPr>
+          <w:sz w:val="24"/>
+          <w:szCs w:val="24"/>
+        </w:rPr>
+        <w:t xml:space="preserve"> “Program” was also slightly more common in positive reviews, skewing the word to </w:t>
+      </w:r>
+      <w:r>
+        <w:rPr>
+          <w:sz w:val="24"/>
+          <w:szCs w:val="24"/>
+        </w:rPr>
+        <w:t>indicate</w:t>
+      </w:r>
+      <w:r>
+        <w:rPr>
+          <w:sz w:val="24"/>
+          <w:szCs w:val="24"/>
+        </w:rPr>
+        <w:t xml:space="preserve"> positive even though the word </w:t>
+      </w:r>
+      <w:r>
+        <w:rPr>
+          <w:sz w:val="24"/>
+          <w:szCs w:val="24"/>
+        </w:rPr>
+        <w:t>should be</w:t>
+      </w:r>
+      <w:r>
+        <w:rPr>
+          <w:sz w:val="24"/>
+          <w:szCs w:val="24"/>
+        </w:rPr>
+        <w:t xml:space="preserve"> neutral.</w:t>
+      </w:r>
+    </w:p>
+    <w:p>
+      <w:pPr>
+        <w:pStyle w:val="ListParagraph"/>
+        <w:numPr>
+          <w:ilvl w:val="1"/>
+          <w:numId w:val="1"/>
+        </w:numPr>
+        <w:spacing w:after="0"/>
+        <w:rPr>
+          <w:sz w:val="24"/>
+          <w:szCs w:val="24"/>
+        </w:rPr>
+      </w:pPr>
+      <w:r>
+        <w:rPr>
+          <w:sz w:val="24"/>
+          <w:szCs w:val="24"/>
+        </w:rPr>
+        <w:t>Build a document (or documents) to add to the training set that would allow the system to</w:t>
       </w:r>
       <w:r>
         <w:rPr>
@@ -1927,62 +3088,6 @@
           <w:sz w:val="24"/>
           <w:szCs w:val="24"/>
         </w:rPr>
-        <w:t>by the system?</w:t>
-      </w:r>
-    </w:p>
-    <w:p>
-      <w:pPr>
-        <w:pStyle w:val="ListParagraph"/>
-        <w:numPr>
-          <w:ilvl w:val="1"/>
-          <w:numId w:val="1"/>
-        </w:numPr>
-        <w:spacing w:after="0"/>
-        <w:rPr>
-          <w:sz w:val="24"/>
-          <w:szCs w:val="24"/>
-        </w:rPr>
-      </w:pPr>
-      <w:r>
-        <w:rPr>
-          <w:sz w:val="24"/>
-          <w:szCs w:val="24"/>
-        </w:rPr>
-        <w:t>Identify the term or terms that caused the system to misclassify the document.</w:t>
-      </w:r>
-    </w:p>
-    <w:p>
-      <w:pPr>
-        <w:pStyle w:val="ListParagraph"/>
-        <w:numPr>
-          <w:ilvl w:val="1"/>
-          <w:numId w:val="1"/>
-        </w:numPr>
-        <w:spacing w:after="0"/>
-        <w:rPr>
-          <w:sz w:val="24"/>
-          <w:szCs w:val="24"/>
-        </w:rPr>
-      </w:pPr>
-      <w:r>
-        <w:rPr>
-          <w:sz w:val="24"/>
-          <w:szCs w:val="24"/>
-        </w:rPr>
-        <w:t>Build a document (or documents) to add to the training set that would allow the system to</w:t>
-      </w:r>
-      <w:r>
-        <w:rPr>
-          <w:sz w:val="24"/>
-          <w:szCs w:val="24"/>
-        </w:rPr>
-        <w:t xml:space="preserve"> </w:t>
-      </w:r>
-      <w:r>
-        <w:rPr>
-          <w:sz w:val="24"/>
-          <w:szCs w:val="24"/>
-        </w:rPr>
         <w:t>correctly classify the document.</w:t>
       </w:r>
     </w:p>
@@ -2032,6 +3137,230 @@
       <w:pPr>
         <w:pStyle w:val="ListParagraph"/>
         <w:numPr>
+          <w:ilvl w:val="3"/>
+          <w:numId w:val="1"/>
+        </w:numPr>
+        <w:spacing w:after="0"/>
+        <w:rPr>
+          <w:sz w:val="24"/>
+          <w:szCs w:val="24"/>
+        </w:rPr>
+      </w:pPr>
+      <w:r>
+        <w:rPr>
+          <w:sz w:val="24"/>
+          <w:szCs w:val="24"/>
+        </w:rPr>
+        <w:t xml:space="preserve">the program does what it should do : </w:t>
+      </w:r>
+      <w:r>
+        <w:rPr>
+          <w:sz w:val="24"/>
+          <w:szCs w:val="24"/>
+        </w:rPr>
+        <w:t>?</w:t>
+      </w:r>
+    </w:p>
+    <w:p>
+      <w:pPr>
+        <w:pStyle w:val="ListParagraph"/>
+        <w:numPr>
+          <w:ilvl w:val="3"/>
+          <w:numId w:val="1"/>
+        </w:numPr>
+        <w:spacing w:after="0"/>
+        <w:rPr>
+          <w:sz w:val="24"/>
+          <w:szCs w:val="24"/>
+        </w:rPr>
+      </w:pPr>
+      <w:r>
+        <w:rPr>
+          <w:sz w:val="24"/>
+          <w:szCs w:val="24"/>
+        </w:rPr>
+        <w:t xml:space="preserve">it functions adequately : </w:t>
+      </w:r>
+      <w:r>
+        <w:rPr>
+          <w:sz w:val="24"/>
+          <w:szCs w:val="24"/>
+        </w:rPr>
+        <w:t>?</w:t>
+      </w:r>
+    </w:p>
+    <w:p>
+      <w:pPr>
+        <w:pStyle w:val="ListParagraph"/>
+        <w:numPr>
+          <w:ilvl w:val="3"/>
+          <w:numId w:val="1"/>
+        </w:numPr>
+        <w:spacing w:after="0"/>
+        <w:rPr>
+          <w:sz w:val="24"/>
+          <w:szCs w:val="24"/>
+        </w:rPr>
+      </w:pPr>
+      <w:r>
+        <w:rPr>
+          <w:sz w:val="24"/>
+          <w:szCs w:val="24"/>
+        </w:rPr>
+        <w:t xml:space="preserve">the program sucks : </w:t>
+      </w:r>
+      <w:r>
+        <w:rPr>
+          <w:sz w:val="24"/>
+          <w:szCs w:val="24"/>
+        </w:rPr>
+        <w:t>?</w:t>
+      </w:r>
+    </w:p>
+    <w:p>
+      <w:pPr>
+        <w:pStyle w:val="ListParagraph"/>
+        <w:numPr>
+          <w:ilvl w:val="3"/>
+          <w:numId w:val="1"/>
+        </w:numPr>
+        <w:spacing w:after="0"/>
+        <w:rPr>
+          <w:sz w:val="24"/>
+          <w:szCs w:val="24"/>
+        </w:rPr>
+      </w:pPr>
+      <w:r>
+        <w:rPr>
+          <w:sz w:val="24"/>
+          <w:szCs w:val="24"/>
+        </w:rPr>
+        <w:t xml:space="preserve">this thing runs like a pregnant cow : </w:t>
+      </w:r>
+      <w:r>
+        <w:rPr>
+          <w:sz w:val="24"/>
+          <w:szCs w:val="24"/>
+        </w:rPr>
+        <w:t>?</w:t>
+      </w:r>
+    </w:p>
+    <w:p>
+      <w:pPr>
+        <w:pStyle w:val="ListParagraph"/>
+        <w:numPr>
+          <w:ilvl w:val="3"/>
+          <w:numId w:val="1"/>
+        </w:numPr>
+        <w:spacing w:after="0"/>
+        <w:rPr>
+          <w:sz w:val="24"/>
+          <w:szCs w:val="24"/>
+        </w:rPr>
+      </w:pPr>
+      <w:r>
+        <w:rPr>
+          <w:sz w:val="24"/>
+          <w:szCs w:val="24"/>
+        </w:rPr>
+        <w:t xml:space="preserve">it was a little slow but not too bad : </w:t>
+      </w:r>
+      <w:r>
+        <w:rPr>
+          <w:sz w:val="24"/>
+          <w:szCs w:val="24"/>
+        </w:rPr>
+        <w:t>?</w:t>
+      </w:r>
+    </w:p>
+    <w:p>
+      <w:pPr>
+        <w:pStyle w:val="ListParagraph"/>
+        <w:numPr>
+          <w:ilvl w:val="3"/>
+          <w:numId w:val="1"/>
+        </w:numPr>
+        <w:spacing w:after="0"/>
+        <w:rPr>
+          <w:sz w:val="24"/>
+          <w:szCs w:val="24"/>
+        </w:rPr>
+      </w:pPr>
+      <w:r>
+        <w:rPr>
+          <w:sz w:val="24"/>
+          <w:szCs w:val="24"/>
+        </w:rPr>
+        <w:t xml:space="preserve">slow. slow. slow : </w:t>
+      </w:r>
+      <w:r>
+        <w:rPr>
+          <w:sz w:val="24"/>
+          <w:szCs w:val="24"/>
+        </w:rPr>
+        <w:t>?</w:t>
+      </w:r>
+    </w:p>
+    <w:p>
+      <w:pPr>
+        <w:pStyle w:val="ListParagraph"/>
+        <w:numPr>
+          <w:ilvl w:val="3"/>
+          <w:numId w:val="1"/>
+        </w:numPr>
+        <w:spacing w:after="0"/>
+        <w:rPr>
+          <w:sz w:val="24"/>
+          <w:szCs w:val="24"/>
+        </w:rPr>
+      </w:pPr>
+      <w:r>
+        <w:rPr>
+          <w:sz w:val="24"/>
+          <w:szCs w:val="24"/>
+        </w:rPr>
+        <w:t xml:space="preserve">great software : </w:t>
+      </w:r>
+      <w:r>
+        <w:rPr>
+          <w:sz w:val="24"/>
+          <w:szCs w:val="24"/>
+        </w:rPr>
+        <w:t>?</w:t>
+      </w:r>
+    </w:p>
+    <w:p>
+      <w:pPr>
+        <w:pStyle w:val="ListParagraph"/>
+        <w:numPr>
+          <w:ilvl w:val="3"/>
+          <w:numId w:val="1"/>
+        </w:numPr>
+        <w:spacing w:after="0"/>
+        <w:rPr>
+          <w:sz w:val="24"/>
+          <w:szCs w:val="24"/>
+        </w:rPr>
+      </w:pPr>
+      <w:r>
+        <w:rPr>
+          <w:sz w:val="24"/>
+          <w:szCs w:val="24"/>
+        </w:rPr>
+        <w:t xml:space="preserve">worth the trouble to install : </w:t>
+      </w:r>
+      <w:r>
+        <w:rPr>
+          <w:sz w:val="24"/>
+          <w:szCs w:val="24"/>
+        </w:rPr>
+        <w:t>?</w:t>
+      </w:r>
+    </w:p>
+    <w:p>
+      <w:pPr>
+        <w:pStyle w:val="ListParagraph"/>
+        <w:numPr>
           <w:ilvl w:val="2"/>
           <w:numId w:val="1"/>
         </w:numPr>
@@ -2046,7 +3375,6 @@
           <w:sz w:val="24"/>
           <w:szCs w:val="24"/>
         </w:rPr>
-        <w:lastRenderedPageBreak/>
         <w:t>Did adding the additional information change any other document classification? If so,</w:t>
       </w:r>
       <w:r>
@@ -2268,7 +3596,7 @@
         <w:ind w:left="2160" w:hanging="180"/>
       </w:pPr>
     </w:lvl>
-    <w:lvl w:ilvl="3" w:tplc="0409000F" w:tentative="1">
+    <w:lvl w:ilvl="3" w:tplc="0409000F">
       <w:start w:val="1"/>
       <w:numFmt w:val="decimal"/>
       <w:lvlText w:val="%4."/>

</xml_diff>

<commit_message>
Progress to NLP hw 3 doc
</commit_message>
<xml_diff>
--- a/NLP/Homework 3/schulzdHomework3.docx
+++ b/NLP/Homework 3/schulzdHomework3.docx
@@ -1787,7 +1787,42 @@
           <w:sz w:val="24"/>
           <w:szCs w:val="24"/>
         </w:rPr>
-        <w:t>Incorrectly classified doc: The program sucks.</w:t>
+        <w:t>Incorrectly classified doc</w:t>
+      </w:r>
+      <w:r>
+        <w:rPr>
+          <w:sz w:val="24"/>
+          <w:szCs w:val="24"/>
+        </w:rPr>
+        <w:t>ument</w:t>
+      </w:r>
+      <w:r>
+        <w:rPr>
+          <w:sz w:val="24"/>
+          <w:szCs w:val="24"/>
+        </w:rPr>
+        <w:t xml:space="preserve">: </w:t>
+      </w:r>
+      <w:r>
+        <w:rPr>
+          <w:sz w:val="24"/>
+          <w:szCs w:val="24"/>
+        </w:rPr>
+        <w:t>“</w:t>
+      </w:r>
+      <w:r>
+        <w:rPr>
+          <w:sz w:val="24"/>
+          <w:szCs w:val="24"/>
+        </w:rPr>
+        <w:t>The program sucks.</w:t>
+      </w:r>
+      <w:r>
+        <w:rPr>
+          <w:sz w:val="24"/>
+          <w:szCs w:val="24"/>
+        </w:rPr>
+        <w:t>”</w:t>
       </w:r>
     </w:p>
     <w:p>
@@ -1847,7 +1882,21 @@
           <w:sz w:val="24"/>
           <w:szCs w:val="24"/>
         </w:rPr>
-        <w:t>[“NEU”] = -1.099</w:t>
+        <w:t>[“NE</w:t>
+      </w:r>
+      <w:r>
+        <w:rPr>
+          <w:sz w:val="24"/>
+          <w:szCs w:val="24"/>
+        </w:rPr>
+        <w:t>G</w:t>
+      </w:r>
+      <w:r>
+        <w:rPr>
+          <w:sz w:val="24"/>
+          <w:szCs w:val="24"/>
+        </w:rPr>
+        <w:t>”] = -1.099</w:t>
       </w:r>
     </w:p>
     <w:p>
@@ -1877,7 +1926,21 @@
           <w:sz w:val="24"/>
           <w:szCs w:val="24"/>
         </w:rPr>
-        <w:t>[“NEG”] = -1.099</w:t>
+        <w:t>[“NE</w:t>
+      </w:r>
+      <w:r>
+        <w:rPr>
+          <w:sz w:val="24"/>
+          <w:szCs w:val="24"/>
+        </w:rPr>
+        <w:t>U</w:t>
+      </w:r>
+      <w:r>
+        <w:rPr>
+          <w:sz w:val="24"/>
+          <w:szCs w:val="24"/>
+        </w:rPr>
+        <w:t>”] = -1.099</w:t>
       </w:r>
     </w:p>
     <w:p>
@@ -1906,7 +1969,35 @@
           <w:szCs w:val="24"/>
         </w:rPr>
         <w:tab/>
-        <w:t># [POS, NEU, NEG]</w:t>
+        <w:t># [POS, N</w:t>
+      </w:r>
+      <w:r>
+        <w:rPr>
+          <w:sz w:val="24"/>
+          <w:szCs w:val="24"/>
+        </w:rPr>
+        <w:t>EG</w:t>
+      </w:r>
+      <w:r>
+        <w:rPr>
+          <w:sz w:val="24"/>
+          <w:szCs w:val="24"/>
+        </w:rPr>
+        <w:t>, NE</w:t>
+      </w:r>
+      <w:r>
+        <w:rPr>
+          <w:sz w:val="24"/>
+          <w:szCs w:val="24"/>
+        </w:rPr>
+        <w:t>U</w:t>
+      </w:r>
+      <w:r>
+        <w:rPr>
+          <w:sz w:val="24"/>
+          <w:szCs w:val="24"/>
+        </w:rPr>
+        <w:t>]</w:t>
       </w:r>
     </w:p>
     <w:p>
@@ -1949,7 +2040,35 @@
           <w:szCs w:val="24"/>
         </w:rPr>
         <w:tab/>
-        <w:t># [POS, NEU, NEG]</w:t>
+        <w:t># [POS, NE</w:t>
+      </w:r>
+      <w:r>
+        <w:rPr>
+          <w:sz w:val="24"/>
+          <w:szCs w:val="24"/>
+        </w:rPr>
+        <w:t>G</w:t>
+      </w:r>
+      <w:r>
+        <w:rPr>
+          <w:sz w:val="24"/>
+          <w:szCs w:val="24"/>
+        </w:rPr>
+        <w:t>, NE</w:t>
+      </w:r>
+      <w:r>
+        <w:rPr>
+          <w:sz w:val="24"/>
+          <w:szCs w:val="24"/>
+        </w:rPr>
+        <w:t>U</w:t>
+      </w:r>
+      <w:r>
+        <w:rPr>
+          <w:sz w:val="24"/>
+          <w:szCs w:val="24"/>
+        </w:rPr>
+        <w:t>]</w:t>
       </w:r>
     </w:p>
     <w:p>
@@ -2037,15 +2156,7 @@
             <w:sz w:val="24"/>
             <w:szCs w:val="24"/>
           </w:rPr>
-          <m:t>=log</m:t>
-        </m:r>
-        <m:r>
-          <w:rPr>
-            <w:rFonts w:ascii="Cambria Math" w:hAnsi="Cambria Math"/>
-            <w:sz w:val="24"/>
-            <w:szCs w:val="24"/>
-          </w:rPr>
-          <m:t>prior</m:t>
+          <m:t>=logprior</m:t>
         </m:r>
         <m:d>
           <m:dPr>
@@ -2233,15 +2344,7 @@
             <w:sz w:val="24"/>
             <w:szCs w:val="24"/>
           </w:rPr>
-          <m:t>=</m:t>
-        </m:r>
-        <m:r>
-          <w:rPr>
-            <w:rFonts w:ascii="Cambria Math" w:eastAsiaTheme="minorEastAsia" w:hAnsi="Cambria Math"/>
-            <w:sz w:val="24"/>
-            <w:szCs w:val="24"/>
-          </w:rPr>
-          <m:t>-7.944</m:t>
+          <m:t>=-7.944</m:t>
         </m:r>
       </m:oMath>
     </w:p>
@@ -2299,7 +2402,15 @@
                 <w:sz w:val="24"/>
                 <w:szCs w:val="24"/>
               </w:rPr>
-              <m:t>neutral</m:t>
+              <m:t>ne</m:t>
+            </m:r>
+            <m:r>
+              <w:rPr>
+                <w:rFonts w:ascii="Cambria Math" w:hAnsi="Cambria Math"/>
+                <w:sz w:val="24"/>
+                <w:szCs w:val="24"/>
+              </w:rPr>
+              <m:t>gative</m:t>
             </m:r>
           </m:e>
         </m:d>
@@ -2309,15 +2420,7 @@
             <w:sz w:val="24"/>
             <w:szCs w:val="24"/>
           </w:rPr>
-          <m:t>=</m:t>
-        </m:r>
-        <m:r>
-          <w:rPr>
-            <w:rFonts w:ascii="Cambria Math" w:eastAsiaTheme="minorEastAsia" w:hAnsi="Cambria Math"/>
-            <w:sz w:val="24"/>
-            <w:szCs w:val="24"/>
-          </w:rPr>
-          <m:t>logprior</m:t>
+          <m:t>=logprior</m:t>
         </m:r>
         <m:d>
           <m:dPr>
@@ -2350,7 +2453,18 @@
                 <w:sz w:val="24"/>
                 <w:szCs w:val="24"/>
               </w:rPr>
-              <m:t>NEU</m:t>
+              <m:t>NE</m:t>
+            </m:r>
+            <m:r>
+              <m:rPr>
+                <m:sty m:val="p"/>
+              </m:rPr>
+              <w:rPr>
+                <w:rFonts w:ascii="Cambria Math" w:eastAsiaTheme="minorEastAsia" w:hAnsi="Cambria Math"/>
+                <w:sz w:val="24"/>
+                <w:szCs w:val="24"/>
+              </w:rPr>
+              <m:t>G</m:t>
             </m:r>
             <m:r>
               <w:rPr>
@@ -2413,7 +2527,18 @@
                 <w:sz w:val="24"/>
                 <w:szCs w:val="24"/>
               </w:rPr>
-              <m:t>NEU</m:t>
+              <m:t>NE</m:t>
+            </m:r>
+            <m:r>
+              <m:rPr>
+                <m:sty m:val="p"/>
+              </m:rPr>
+              <w:rPr>
+                <w:rFonts w:ascii="Cambria Math" w:hAnsi="Cambria Math"/>
+                <w:sz w:val="24"/>
+                <w:szCs w:val="24"/>
+              </w:rPr>
+              <m:t>G</m:t>
             </m:r>
             <m:r>
               <w:rPr>
@@ -2521,15 +2646,7 @@
             <w:sz w:val="24"/>
             <w:szCs w:val="24"/>
           </w:rPr>
-          <m:t>=</m:t>
-        </m:r>
-        <m:r>
-          <w:rPr>
-            <w:rFonts w:ascii="Cambria Math" w:eastAsiaTheme="minorEastAsia" w:hAnsi="Cambria Math"/>
-            <w:sz w:val="24"/>
-            <w:szCs w:val="24"/>
-          </w:rPr>
-          <m:t>-8.874</m:t>
+          <m:t>=-8.874</m:t>
         </m:r>
       </m:oMath>
     </w:p>
@@ -2587,7 +2704,15 @@
                 <w:sz w:val="24"/>
                 <w:szCs w:val="24"/>
               </w:rPr>
-              <m:t>negative</m:t>
+              <m:t>ne</m:t>
+            </m:r>
+            <m:r>
+              <w:rPr>
+                <w:rFonts w:ascii="Cambria Math" w:hAnsi="Cambria Math"/>
+                <w:sz w:val="24"/>
+                <w:szCs w:val="24"/>
+              </w:rPr>
+              <m:t>utral</m:t>
             </m:r>
           </m:e>
         </m:d>
@@ -2597,15 +2722,7 @@
             <w:sz w:val="24"/>
             <w:szCs w:val="24"/>
           </w:rPr>
-          <m:t>=</m:t>
-        </m:r>
-        <m:r>
-          <w:rPr>
-            <w:rFonts w:ascii="Cambria Math" w:eastAsiaTheme="minorEastAsia" w:hAnsi="Cambria Math"/>
-            <w:sz w:val="24"/>
-            <w:szCs w:val="24"/>
-          </w:rPr>
-          <m:t>logprior</m:t>
+          <m:t>=logprior</m:t>
         </m:r>
         <m:d>
           <m:dPr>
@@ -2638,7 +2755,18 @@
                 <w:sz w:val="24"/>
                 <w:szCs w:val="24"/>
               </w:rPr>
-              <m:t>NEG</m:t>
+              <m:t>NE</m:t>
+            </m:r>
+            <m:r>
+              <m:rPr>
+                <m:sty m:val="p"/>
+              </m:rPr>
+              <w:rPr>
+                <w:rFonts w:ascii="Cambria Math" w:eastAsiaTheme="minorEastAsia" w:hAnsi="Cambria Math"/>
+                <w:sz w:val="24"/>
+                <w:szCs w:val="24"/>
+              </w:rPr>
+              <m:t>U</m:t>
             </m:r>
             <m:r>
               <w:rPr>
@@ -2701,7 +2829,18 @@
                 <w:sz w:val="24"/>
                 <w:szCs w:val="24"/>
               </w:rPr>
-              <m:t>NEG</m:t>
+              <m:t>NE</m:t>
+            </m:r>
+            <m:r>
+              <m:rPr>
+                <m:sty m:val="p"/>
+              </m:rPr>
+              <w:rPr>
+                <w:rFonts w:ascii="Cambria Math" w:hAnsi="Cambria Math"/>
+                <w:sz w:val="24"/>
+                <w:szCs w:val="24"/>
+              </w:rPr>
+              <m:t>U</m:t>
             </m:r>
             <m:r>
               <w:rPr>
@@ -2918,14 +3057,28 @@
         </w:rPr>
       </w:pPr>
       <m:oMath>
-        <m:r>
-          <w:rPr>
-            <w:rFonts w:ascii="Cambria Math" w:hAnsi="Cambria Math"/>
-            <w:sz w:val="24"/>
-            <w:szCs w:val="24"/>
-          </w:rPr>
-          <m:t>-7.944-</m:t>
-        </m:r>
+        <m:acc>
+          <m:accPr>
+            <m:ctrlPr>
+              <w:rPr>
+                <w:rFonts w:ascii="Cambria Math" w:hAnsi="Cambria Math"/>
+                <w:i/>
+                <w:sz w:val="24"/>
+                <w:szCs w:val="24"/>
+              </w:rPr>
+            </m:ctrlPr>
+          </m:accPr>
+          <m:e>
+            <m:r>
+              <w:rPr>
+                <w:rFonts w:ascii="Cambria Math" w:hAnsi="Cambria Math"/>
+                <w:sz w:val="24"/>
+                <w:szCs w:val="24"/>
+              </w:rPr>
+              <m:t>P</m:t>
+            </m:r>
+          </m:e>
+        </m:acc>
         <m:d>
           <m:dPr>
             <m:ctrlPr>
@@ -2944,7 +3097,7 @@
                 <w:sz w:val="24"/>
                 <w:szCs w:val="24"/>
               </w:rPr>
-              <m:t>-8.816</m:t>
+              <m:t>positive</m:t>
             </m:r>
           </m:e>
         </m:d>
@@ -2954,7 +3107,113 @@
             <w:sz w:val="24"/>
             <w:szCs w:val="24"/>
           </w:rPr>
-          <m:t>=0.872</m:t>
+          <m:t>-</m:t>
+        </m:r>
+        <m:acc>
+          <m:accPr>
+            <m:ctrlPr>
+              <w:rPr>
+                <w:rFonts w:ascii="Cambria Math" w:hAnsi="Cambria Math"/>
+                <w:i/>
+                <w:sz w:val="24"/>
+                <w:szCs w:val="24"/>
+              </w:rPr>
+            </m:ctrlPr>
+          </m:accPr>
+          <m:e>
+            <m:r>
+              <w:rPr>
+                <w:rFonts w:ascii="Cambria Math" w:hAnsi="Cambria Math"/>
+                <w:sz w:val="24"/>
+                <w:szCs w:val="24"/>
+              </w:rPr>
+              <m:t>P</m:t>
+            </m:r>
+          </m:e>
+        </m:acc>
+        <m:d>
+          <m:dPr>
+            <m:ctrlPr>
+              <w:rPr>
+                <w:rFonts w:ascii="Cambria Math" w:hAnsi="Cambria Math"/>
+                <w:i/>
+                <w:sz w:val="24"/>
+                <w:szCs w:val="24"/>
+              </w:rPr>
+            </m:ctrlPr>
+          </m:dPr>
+          <m:e>
+            <m:r>
+              <w:rPr>
+                <w:rFonts w:ascii="Cambria Math" w:hAnsi="Cambria Math"/>
+                <w:sz w:val="24"/>
+                <w:szCs w:val="24"/>
+              </w:rPr>
+              <m:t>negative</m:t>
+            </m:r>
+          </m:e>
+        </m:d>
+        <m:r>
+          <w:rPr>
+            <w:rFonts w:ascii="Cambria Math" w:hAnsi="Cambria Math"/>
+            <w:sz w:val="24"/>
+            <w:szCs w:val="24"/>
+          </w:rPr>
+          <m:t>=</m:t>
+        </m:r>
+        <m:r>
+          <w:rPr>
+            <w:rFonts w:ascii="Cambria Math" w:hAnsi="Cambria Math"/>
+            <w:sz w:val="24"/>
+            <w:szCs w:val="24"/>
+          </w:rPr>
+          <m:t>-7.944-</m:t>
+        </m:r>
+        <m:d>
+          <m:dPr>
+            <m:ctrlPr>
+              <w:rPr>
+                <w:rFonts w:ascii="Cambria Math" w:hAnsi="Cambria Math"/>
+                <w:i/>
+                <w:sz w:val="24"/>
+                <w:szCs w:val="24"/>
+              </w:rPr>
+            </m:ctrlPr>
+          </m:dPr>
+          <m:e>
+            <m:r>
+              <w:rPr>
+                <w:rFonts w:ascii="Cambria Math" w:hAnsi="Cambria Math"/>
+                <w:sz w:val="24"/>
+                <w:szCs w:val="24"/>
+              </w:rPr>
+              <m:t>-8.8</m:t>
+            </m:r>
+            <m:r>
+              <w:rPr>
+                <w:rFonts w:ascii="Cambria Math" w:hAnsi="Cambria Math"/>
+                <w:sz w:val="24"/>
+                <w:szCs w:val="24"/>
+              </w:rPr>
+              <m:t>74</m:t>
+            </m:r>
+          </m:e>
+        </m:d>
+        <m:r>
+          <w:rPr>
+            <w:rFonts w:ascii="Cambria Math" w:hAnsi="Cambria Math"/>
+            <w:sz w:val="24"/>
+            <w:szCs w:val="24"/>
+          </w:rPr>
+          <m:t>=0.</m:t>
+        </m:r>
+        <m:r>
+          <w:rPr>
+            <w:rFonts w:ascii="Cambria Math" w:hAnsi="Cambria Math"/>
+            <w:sz w:val="24"/>
+            <w:szCs w:val="24"/>
+          </w:rPr>
+          <m:t>93</m:t>
         </m:r>
       </m:oMath>
     </w:p>
@@ -3116,6 +3375,132 @@
       <w:pPr>
         <w:pStyle w:val="ListParagraph"/>
         <w:numPr>
+          <w:ilvl w:val="3"/>
+          <w:numId w:val="1"/>
+        </w:numPr>
+        <w:spacing w:after="0"/>
+        <w:rPr>
+          <w:sz w:val="24"/>
+          <w:szCs w:val="24"/>
+        </w:rPr>
+      </w:pPr>
+      <w:r>
+        <w:rPr>
+          <w:sz w:val="24"/>
+          <w:szCs w:val="24"/>
+        </w:rPr>
+        <w:t xml:space="preserve">New document: </w:t>
+      </w:r>
+      <w:r>
+        <w:rPr>
+          <w:sz w:val="24"/>
+          <w:szCs w:val="24"/>
+        </w:rPr>
+        <w:t>“</w:t>
+      </w:r>
+      <w:r>
+        <w:rPr>
+          <w:sz w:val="24"/>
+          <w:szCs w:val="24"/>
+        </w:rPr>
+        <w:t>The thing sucks</w:t>
+      </w:r>
+      <w:r>
+        <w:rPr>
+          <w:sz w:val="24"/>
+          <w:szCs w:val="24"/>
+        </w:rPr>
+        <w:t>!”</w:t>
+      </w:r>
+    </w:p>
+    <w:p>
+      <w:pPr>
+        <w:pStyle w:val="ListParagraph"/>
+        <w:numPr>
+          <w:ilvl w:val="3"/>
+          <w:numId w:val="1"/>
+        </w:numPr>
+        <w:spacing w:after="0"/>
+        <w:rPr>
+          <w:sz w:val="24"/>
+          <w:szCs w:val="24"/>
+        </w:rPr>
+      </w:pPr>
+      <w:r>
+        <w:rPr>
+          <w:sz w:val="24"/>
+          <w:szCs w:val="24"/>
+        </w:rPr>
+        <w:t xml:space="preserve">Adding </w:t>
+      </w:r>
+      <w:r>
+        <w:rPr>
+          <w:sz w:val="24"/>
+          <w:szCs w:val="24"/>
+        </w:rPr>
+        <w:t xml:space="preserve">this new negative document with </w:t>
+      </w:r>
+      <w:r>
+        <w:rPr>
+          <w:sz w:val="24"/>
+          <w:szCs w:val="24"/>
+        </w:rPr>
+        <w:t>“sucks”</w:t>
+      </w:r>
+      <w:r>
+        <w:rPr>
+          <w:sz w:val="24"/>
+          <w:szCs w:val="24"/>
+        </w:rPr>
+        <w:t xml:space="preserve"> makes loglikelihood[“sucks”] = [-4.883, -4.</w:t>
+      </w:r>
+      <w:r>
+        <w:rPr>
+          <w:sz w:val="24"/>
+          <w:szCs w:val="24"/>
+        </w:rPr>
+        <w:t>270</w:t>
+      </w:r>
+      <w:r>
+        <w:rPr>
+          <w:sz w:val="24"/>
+          <w:szCs w:val="24"/>
+        </w:rPr>
+        <w:t>, -4.</w:t>
+      </w:r>
+      <w:r>
+        <w:rPr>
+          <w:sz w:val="24"/>
+          <w:szCs w:val="24"/>
+        </w:rPr>
+        <w:t>913</w:t>
+      </w:r>
+      <w:r>
+        <w:rPr>
+          <w:sz w:val="24"/>
+          <w:szCs w:val="24"/>
+        </w:rPr>
+        <w:t>]</w:t>
+      </w:r>
+      <w:r>
+        <w:rPr>
+          <w:sz w:val="24"/>
+          <w:szCs w:val="24"/>
+        </w:rPr>
+        <w:t xml:space="preserve"> with add-1 smoothing.</w:t>
+      </w:r>
+      <w:r>
+        <w:rPr>
+          <w:sz w:val="24"/>
+          <w:szCs w:val="24"/>
+        </w:rPr>
+        <w:t xml:space="preserve"> The loglikelihood for negative is noticeably higher than the other two, so adding that value will increase the probability of a document containing the word “sucks” being negative.</w:t>
+      </w:r>
+    </w:p>
+    <w:p>
+      <w:pPr>
+        <w:pStyle w:val="ListParagraph"/>
+        <w:numPr>
           <w:ilvl w:val="2"/>
           <w:numId w:val="1"/>
         </w:numPr>
@@ -3158,7 +3543,7 @@
           <w:sz w:val="24"/>
           <w:szCs w:val="24"/>
         </w:rPr>
-        <w:t>?</w:t>
+        <w:t>POS</w:t>
       </w:r>
     </w:p>
     <w:p>
@@ -3186,7 +3571,7 @@
           <w:sz w:val="24"/>
           <w:szCs w:val="24"/>
         </w:rPr>
-        <w:t>?</w:t>
+        <w:t>NEU</w:t>
       </w:r>
     </w:p>
     <w:p>
@@ -3214,7 +3599,7 @@
           <w:sz w:val="24"/>
           <w:szCs w:val="24"/>
         </w:rPr>
-        <w:t>?</w:t>
+        <w:t>NEG</w:t>
       </w:r>
     </w:p>
     <w:p>
@@ -3242,7 +3627,7 @@
           <w:sz w:val="24"/>
           <w:szCs w:val="24"/>
         </w:rPr>
-        <w:t>?</w:t>
+        <w:t>NEG</w:t>
       </w:r>
     </w:p>
     <w:p>
@@ -3270,7 +3655,7 @@
           <w:sz w:val="24"/>
           <w:szCs w:val="24"/>
         </w:rPr>
-        <w:t>?</w:t>
+        <w:t>NEG</w:t>
       </w:r>
     </w:p>
     <w:p>
@@ -3298,7 +3683,7 @@
           <w:sz w:val="24"/>
           <w:szCs w:val="24"/>
         </w:rPr>
-        <w:t>?</w:t>
+        <w:t>NEG</w:t>
       </w:r>
     </w:p>
     <w:p>
@@ -3326,7 +3711,7 @@
           <w:sz w:val="24"/>
           <w:szCs w:val="24"/>
         </w:rPr>
-        <w:t>?</w:t>
+        <w:t>NEU</w:t>
       </w:r>
     </w:p>
     <w:p>
@@ -3354,7 +3739,7 @@
           <w:sz w:val="24"/>
           <w:szCs w:val="24"/>
         </w:rPr>
-        <w:t>?</w:t>
+        <w:t>NEG</w:t>
       </w:r>
     </w:p>
     <w:p>
@@ -3396,6 +3781,27 @@
       <w:pPr>
         <w:pStyle w:val="ListParagraph"/>
         <w:numPr>
+          <w:ilvl w:val="3"/>
+          <w:numId w:val="1"/>
+        </w:numPr>
+        <w:spacing w:after="0"/>
+        <w:rPr>
+          <w:sz w:val="24"/>
+          <w:szCs w:val="24"/>
+        </w:rPr>
+      </w:pPr>
+      <w:r>
+        <w:rPr>
+          <w:sz w:val="24"/>
+          <w:szCs w:val="24"/>
+        </w:rPr>
+        <w:t>No, it didn’t change any other document classification. It improved the overall accuracy of the system to 5/8 = 0.625.</w:t>
+      </w:r>
+    </w:p>
+    <w:p>
+      <w:pPr>
+        <w:pStyle w:val="ListParagraph"/>
+        <w:numPr>
           <w:ilvl w:val="1"/>
           <w:numId w:val="1"/>
         </w:numPr>
@@ -3410,6 +3816,7 @@
           <w:sz w:val="24"/>
           <w:szCs w:val="24"/>
         </w:rPr>
+        <w:lastRenderedPageBreak/>
         <w:t>Add the MPQA Subjectivity Cues Lexicon to your system and run the tests again and report</w:t>
       </w:r>
       <w:r>

</xml_diff>

<commit_message>
Complete lexicon step in NLP hw 3
</commit_message>
<xml_diff>
--- a/NLP/Homework 3/schulzdHomework3.docx
+++ b/NLP/Homework 3/schulzdHomework3.docx
@@ -1838,21 +1838,12 @@
           <w:szCs w:val="24"/>
         </w:rPr>
       </w:pPr>
-      <w:proofErr w:type="spellStart"/>
-      <w:r>
-        <w:rPr>
-          <w:sz w:val="24"/>
-          <w:szCs w:val="24"/>
-        </w:rPr>
-        <w:t>Logprior</w:t>
-      </w:r>
-      <w:proofErr w:type="spellEnd"/>
-      <w:r>
-        <w:rPr>
-          <w:sz w:val="24"/>
-          <w:szCs w:val="24"/>
-        </w:rPr>
-        <w:t>[“POS”] = -1.099</w:t>
+      <w:r>
+        <w:rPr>
+          <w:sz w:val="24"/>
+          <w:szCs w:val="24"/>
+        </w:rPr>
+        <w:t>Logprior[“POS”] = -1.099</w:t>
       </w:r>
     </w:p>
     <w:p>
@@ -1868,21 +1859,12 @@
           <w:szCs w:val="24"/>
         </w:rPr>
       </w:pPr>
-      <w:proofErr w:type="spellStart"/>
-      <w:r>
-        <w:rPr>
-          <w:sz w:val="24"/>
-          <w:szCs w:val="24"/>
-        </w:rPr>
-        <w:t>Logprior</w:t>
-      </w:r>
-      <w:proofErr w:type="spellEnd"/>
-      <w:r>
-        <w:rPr>
-          <w:sz w:val="24"/>
-          <w:szCs w:val="24"/>
-        </w:rPr>
-        <w:t>[“NE</w:t>
+      <w:r>
+        <w:rPr>
+          <w:sz w:val="24"/>
+          <w:szCs w:val="24"/>
+        </w:rPr>
+        <w:t>Logprior[“NE</w:t>
       </w:r>
       <w:r>
         <w:rPr>
@@ -1912,21 +1894,12 @@
           <w:szCs w:val="24"/>
         </w:rPr>
       </w:pPr>
-      <w:proofErr w:type="spellStart"/>
-      <w:r>
-        <w:rPr>
-          <w:sz w:val="24"/>
-          <w:szCs w:val="24"/>
-        </w:rPr>
-        <w:t>Logprior</w:t>
-      </w:r>
-      <w:proofErr w:type="spellEnd"/>
-      <w:r>
-        <w:rPr>
-          <w:sz w:val="24"/>
-          <w:szCs w:val="24"/>
-        </w:rPr>
-        <w:t>[“NE</w:t>
+      <w:r>
+        <w:rPr>
+          <w:sz w:val="24"/>
+          <w:szCs w:val="24"/>
+        </w:rPr>
+        <w:t>Logprior[“NE</w:t>
       </w:r>
       <w:r>
         <w:rPr>
@@ -2402,15 +2375,7 @@
                 <w:sz w:val="24"/>
                 <w:szCs w:val="24"/>
               </w:rPr>
-              <m:t>ne</m:t>
-            </m:r>
-            <m:r>
-              <w:rPr>
-                <w:rFonts w:ascii="Cambria Math" w:hAnsi="Cambria Math"/>
-                <w:sz w:val="24"/>
-                <w:szCs w:val="24"/>
-              </w:rPr>
-              <m:t>gative</m:t>
+              <m:t>negative</m:t>
             </m:r>
           </m:e>
         </m:d>
@@ -2453,18 +2418,7 @@
                 <w:sz w:val="24"/>
                 <w:szCs w:val="24"/>
               </w:rPr>
-              <m:t>NE</m:t>
-            </m:r>
-            <m:r>
-              <m:rPr>
-                <m:sty m:val="p"/>
-              </m:rPr>
-              <w:rPr>
-                <w:rFonts w:ascii="Cambria Math" w:eastAsiaTheme="minorEastAsia" w:hAnsi="Cambria Math"/>
-                <w:sz w:val="24"/>
-                <w:szCs w:val="24"/>
-              </w:rPr>
-              <m:t>G</m:t>
+              <m:t>NEG</m:t>
             </m:r>
             <m:r>
               <w:rPr>
@@ -2527,18 +2481,7 @@
                 <w:sz w:val="24"/>
                 <w:szCs w:val="24"/>
               </w:rPr>
-              <m:t>NE</m:t>
-            </m:r>
-            <m:r>
-              <m:rPr>
-                <m:sty m:val="p"/>
-              </m:rPr>
-              <w:rPr>
-                <w:rFonts w:ascii="Cambria Math" w:hAnsi="Cambria Math"/>
-                <w:sz w:val="24"/>
-                <w:szCs w:val="24"/>
-              </w:rPr>
-              <m:t>G</m:t>
+              <m:t>NEG</m:t>
             </m:r>
             <m:r>
               <w:rPr>
@@ -2704,15 +2647,7 @@
                 <w:sz w:val="24"/>
                 <w:szCs w:val="24"/>
               </w:rPr>
-              <m:t>ne</m:t>
-            </m:r>
-            <m:r>
-              <w:rPr>
-                <w:rFonts w:ascii="Cambria Math" w:hAnsi="Cambria Math"/>
-                <w:sz w:val="24"/>
-                <w:szCs w:val="24"/>
-              </w:rPr>
-              <m:t>utral</m:t>
+              <m:t>neutral</m:t>
             </m:r>
           </m:e>
         </m:d>
@@ -2755,18 +2690,7 @@
                 <w:sz w:val="24"/>
                 <w:szCs w:val="24"/>
               </w:rPr>
-              <m:t>NE</m:t>
-            </m:r>
-            <m:r>
-              <m:rPr>
-                <m:sty m:val="p"/>
-              </m:rPr>
-              <w:rPr>
-                <w:rFonts w:ascii="Cambria Math" w:eastAsiaTheme="minorEastAsia" w:hAnsi="Cambria Math"/>
-                <w:sz w:val="24"/>
-                <w:szCs w:val="24"/>
-              </w:rPr>
-              <m:t>U</m:t>
+              <m:t>NEU</m:t>
             </m:r>
             <m:r>
               <w:rPr>
@@ -2829,18 +2753,7 @@
                 <w:sz w:val="24"/>
                 <w:szCs w:val="24"/>
               </w:rPr>
-              <m:t>NE</m:t>
-            </m:r>
-            <m:r>
-              <m:rPr>
-                <m:sty m:val="p"/>
-              </m:rPr>
-              <w:rPr>
-                <w:rFonts w:ascii="Cambria Math" w:hAnsi="Cambria Math"/>
-                <w:sz w:val="24"/>
-                <w:szCs w:val="24"/>
-              </w:rPr>
-              <m:t>U</m:t>
+              <m:t>NEU</m:t>
             </m:r>
             <m:r>
               <w:rPr>
@@ -3159,15 +3072,7 @@
             <w:sz w:val="24"/>
             <w:szCs w:val="24"/>
           </w:rPr>
-          <m:t>=</m:t>
-        </m:r>
-        <m:r>
-          <w:rPr>
-            <w:rFonts w:ascii="Cambria Math" w:hAnsi="Cambria Math"/>
-            <w:sz w:val="24"/>
-            <w:szCs w:val="24"/>
-          </w:rPr>
-          <m:t>-7.944-</m:t>
+          <m:t>=-7.944-</m:t>
         </m:r>
         <m:d>
           <m:dPr>
@@ -3187,15 +3092,7 @@
                 <w:sz w:val="24"/>
                 <w:szCs w:val="24"/>
               </w:rPr>
-              <m:t>-8.8</m:t>
-            </m:r>
-            <m:r>
-              <w:rPr>
-                <w:rFonts w:ascii="Cambria Math" w:hAnsi="Cambria Math"/>
-                <w:sz w:val="24"/>
-                <w:szCs w:val="24"/>
-              </w:rPr>
-              <m:t>74</m:t>
+              <m:t>-8.874</m:t>
             </m:r>
           </m:e>
         </m:d>
@@ -3205,15 +3102,7 @@
             <w:sz w:val="24"/>
             <w:szCs w:val="24"/>
           </w:rPr>
-          <m:t>=0.</m:t>
-        </m:r>
-        <m:r>
-          <w:rPr>
-            <w:rFonts w:ascii="Cambria Math" w:hAnsi="Cambria Math"/>
-            <w:sz w:val="24"/>
-            <w:szCs w:val="24"/>
-          </w:rPr>
-          <m:t>93</m:t>
+          <m:t>=0.93</m:t>
         </m:r>
       </m:oMath>
     </w:p>
@@ -3852,6 +3741,195 @@
           <w:sz w:val="24"/>
           <w:szCs w:val="24"/>
         </w:rPr>
+        <w:t>Results</w:t>
+      </w:r>
+    </w:p>
+    <w:p>
+      <w:pPr>
+        <w:pStyle w:val="ListParagraph"/>
+        <w:numPr>
+          <w:ilvl w:val="3"/>
+          <w:numId w:val="1"/>
+        </w:numPr>
+        <w:spacing w:after="0"/>
+        <w:rPr>
+          <w:sz w:val="24"/>
+          <w:szCs w:val="24"/>
+        </w:rPr>
+      </w:pPr>
+      <w:r>
+        <w:rPr>
+          <w:sz w:val="24"/>
+          <w:szCs w:val="24"/>
+        </w:rPr>
+        <w:t>the program does what it should do : NEU</w:t>
+      </w:r>
+    </w:p>
+    <w:p>
+      <w:pPr>
+        <w:pStyle w:val="ListParagraph"/>
+        <w:numPr>
+          <w:ilvl w:val="3"/>
+          <w:numId w:val="1"/>
+        </w:numPr>
+        <w:spacing w:after="0"/>
+        <w:rPr>
+          <w:sz w:val="24"/>
+          <w:szCs w:val="24"/>
+        </w:rPr>
+      </w:pPr>
+      <w:r>
+        <w:rPr>
+          <w:sz w:val="24"/>
+          <w:szCs w:val="24"/>
+        </w:rPr>
+        <w:t>it functions adequately : NEU</w:t>
+      </w:r>
+    </w:p>
+    <w:p>
+      <w:pPr>
+        <w:pStyle w:val="ListParagraph"/>
+        <w:numPr>
+          <w:ilvl w:val="3"/>
+          <w:numId w:val="1"/>
+        </w:numPr>
+        <w:spacing w:after="0"/>
+        <w:rPr>
+          <w:sz w:val="24"/>
+          <w:szCs w:val="24"/>
+        </w:rPr>
+      </w:pPr>
+      <w:r>
+        <w:rPr>
+          <w:sz w:val="24"/>
+          <w:szCs w:val="24"/>
+        </w:rPr>
+        <w:t>the program sucks : NEG</w:t>
+      </w:r>
+    </w:p>
+    <w:p>
+      <w:pPr>
+        <w:pStyle w:val="ListParagraph"/>
+        <w:numPr>
+          <w:ilvl w:val="3"/>
+          <w:numId w:val="1"/>
+        </w:numPr>
+        <w:spacing w:after="0"/>
+        <w:rPr>
+          <w:sz w:val="24"/>
+          <w:szCs w:val="24"/>
+        </w:rPr>
+      </w:pPr>
+      <w:r>
+        <w:rPr>
+          <w:sz w:val="24"/>
+          <w:szCs w:val="24"/>
+        </w:rPr>
+        <w:t>this thing runs like a pregnant cow : NEG</w:t>
+      </w:r>
+    </w:p>
+    <w:p>
+      <w:pPr>
+        <w:pStyle w:val="ListParagraph"/>
+        <w:numPr>
+          <w:ilvl w:val="3"/>
+          <w:numId w:val="1"/>
+        </w:numPr>
+        <w:spacing w:after="0"/>
+        <w:rPr>
+          <w:sz w:val="24"/>
+          <w:szCs w:val="24"/>
+        </w:rPr>
+      </w:pPr>
+      <w:r>
+        <w:rPr>
+          <w:sz w:val="24"/>
+          <w:szCs w:val="24"/>
+        </w:rPr>
+        <w:t>it was a little slow but not too bad : NEG</w:t>
+      </w:r>
+    </w:p>
+    <w:p>
+      <w:pPr>
+        <w:pStyle w:val="ListParagraph"/>
+        <w:numPr>
+          <w:ilvl w:val="3"/>
+          <w:numId w:val="1"/>
+        </w:numPr>
+        <w:spacing w:after="0"/>
+        <w:rPr>
+          <w:sz w:val="24"/>
+          <w:szCs w:val="24"/>
+        </w:rPr>
+      </w:pPr>
+      <w:r>
+        <w:rPr>
+          <w:sz w:val="24"/>
+          <w:szCs w:val="24"/>
+        </w:rPr>
+        <w:t>slow slow slow : NEG</w:t>
+      </w:r>
+    </w:p>
+    <w:p>
+      <w:pPr>
+        <w:pStyle w:val="ListParagraph"/>
+        <w:numPr>
+          <w:ilvl w:val="3"/>
+          <w:numId w:val="1"/>
+        </w:numPr>
+        <w:spacing w:after="0"/>
+        <w:rPr>
+          <w:sz w:val="24"/>
+          <w:szCs w:val="24"/>
+        </w:rPr>
+      </w:pPr>
+      <w:r>
+        <w:rPr>
+          <w:sz w:val="24"/>
+          <w:szCs w:val="24"/>
+        </w:rPr>
+        <w:t>great software : POS</w:t>
+      </w:r>
+    </w:p>
+    <w:p>
+      <w:pPr>
+        <w:pStyle w:val="ListParagraph"/>
+        <w:numPr>
+          <w:ilvl w:val="3"/>
+          <w:numId w:val="1"/>
+        </w:numPr>
+        <w:spacing w:after="0"/>
+        <w:rPr>
+          <w:sz w:val="24"/>
+          <w:szCs w:val="24"/>
+        </w:rPr>
+      </w:pPr>
+      <w:r>
+        <w:rPr>
+          <w:sz w:val="24"/>
+          <w:szCs w:val="24"/>
+        </w:rPr>
+        <w:t>worth the trouble to install : NEG</w:t>
+      </w:r>
+    </w:p>
+    <w:p>
+      <w:pPr>
+        <w:pStyle w:val="ListParagraph"/>
+        <w:numPr>
+          <w:ilvl w:val="2"/>
+          <w:numId w:val="1"/>
+        </w:numPr>
+        <w:spacing w:after="0"/>
+        <w:rPr>
+          <w:sz w:val="24"/>
+          <w:szCs w:val="24"/>
+        </w:rPr>
+      </w:pPr>
+      <w:r>
+        <w:rPr>
+          <w:sz w:val="24"/>
+          <w:szCs w:val="24"/>
+        </w:rPr>
         <w:t>Choose a document that was classified differently after adding the lexicon. Was it</w:t>
       </w:r>
       <w:r>
@@ -3867,6 +3945,27 @@
           <w:szCs w:val="24"/>
         </w:rPr>
         <w:t>correctly or incorrectly classified? Discuss why.</w:t>
+      </w:r>
+    </w:p>
+    <w:p>
+      <w:pPr>
+        <w:pStyle w:val="ListParagraph"/>
+        <w:numPr>
+          <w:ilvl w:val="3"/>
+          <w:numId w:val="1"/>
+        </w:numPr>
+        <w:spacing w:after="0"/>
+        <w:rPr>
+          <w:sz w:val="24"/>
+          <w:szCs w:val="24"/>
+        </w:rPr>
+      </w:pPr>
+      <w:r>
+        <w:rPr>
+          <w:sz w:val="24"/>
+          <w:szCs w:val="24"/>
+        </w:rPr>
+        <w:t>“Great software” is now correctly classified because the word “great” wasn’t in the training set before adding the lexicon, but now with the lexicon saying that “great” is a positive word, it is taken into consideration and greatly contributes to the probability of the document being positive sentiment.</w:t>
       </w:r>
     </w:p>
     <w:p>

</xml_diff>

<commit_message>
Finish NLP homework 3
</commit_message>
<xml_diff>
--- a/NLP/Homework 3/schulzdHomework3.docx
+++ b/NLP/Homework 3/schulzdHomework3.docx
@@ -558,17 +558,6 @@
     <w:p>
       <w:pPr>
         <w:pStyle w:val="ListParagraph"/>
-        <w:spacing w:after="0"/>
-        <w:ind w:left="1440"/>
-        <w:rPr>
-          <w:sz w:val="24"/>
-          <w:szCs w:val="24"/>
-        </w:rPr>
-      </w:pPr>
-    </w:p>
-    <w:p>
-      <w:pPr>
-        <w:pStyle w:val="ListParagraph"/>
         <w:numPr>
           <w:ilvl w:val="1"/>
           <w:numId w:val="1"/>
@@ -1838,12 +1827,21 @@
           <w:szCs w:val="24"/>
         </w:rPr>
       </w:pPr>
-      <w:r>
-        <w:rPr>
-          <w:sz w:val="24"/>
-          <w:szCs w:val="24"/>
-        </w:rPr>
-        <w:t>Logprior[“POS”] = -1.099</w:t>
+      <w:proofErr w:type="spellStart"/>
+      <w:r>
+        <w:rPr>
+          <w:sz w:val="24"/>
+          <w:szCs w:val="24"/>
+        </w:rPr>
+        <w:t>Logprior</w:t>
+      </w:r>
+      <w:proofErr w:type="spellEnd"/>
+      <w:r>
+        <w:rPr>
+          <w:sz w:val="24"/>
+          <w:szCs w:val="24"/>
+        </w:rPr>
+        <w:t>[“POS”] = -1.099</w:t>
       </w:r>
     </w:p>
     <w:p>
@@ -1859,12 +1857,21 @@
           <w:szCs w:val="24"/>
         </w:rPr>
       </w:pPr>
-      <w:r>
-        <w:rPr>
-          <w:sz w:val="24"/>
-          <w:szCs w:val="24"/>
-        </w:rPr>
-        <w:t>Logprior[“NE</w:t>
+      <w:proofErr w:type="spellStart"/>
+      <w:r>
+        <w:rPr>
+          <w:sz w:val="24"/>
+          <w:szCs w:val="24"/>
+        </w:rPr>
+        <w:t>Logprior</w:t>
+      </w:r>
+      <w:proofErr w:type="spellEnd"/>
+      <w:r>
+        <w:rPr>
+          <w:sz w:val="24"/>
+          <w:szCs w:val="24"/>
+        </w:rPr>
+        <w:t>[“NE</w:t>
       </w:r>
       <w:r>
         <w:rPr>
@@ -1894,12 +1901,21 @@
           <w:szCs w:val="24"/>
         </w:rPr>
       </w:pPr>
-      <w:r>
-        <w:rPr>
-          <w:sz w:val="24"/>
-          <w:szCs w:val="24"/>
-        </w:rPr>
-        <w:t>Logprior[“NE</w:t>
+      <w:proofErr w:type="spellStart"/>
+      <w:r>
+        <w:rPr>
+          <w:sz w:val="24"/>
+          <w:szCs w:val="24"/>
+        </w:rPr>
+        <w:t>Logprior</w:t>
+      </w:r>
+      <w:proofErr w:type="spellEnd"/>
+      <w:r>
+        <w:rPr>
+          <w:sz w:val="24"/>
+          <w:szCs w:val="24"/>
+        </w:rPr>
+        <w:t>[“NE</w:t>
       </w:r>
       <w:r>
         <w:rPr>
@@ -3410,6 +3426,100 @@
     <w:p>
       <w:pPr>
         <w:pStyle w:val="ListParagraph"/>
+        <w:spacing w:after="0"/>
+        <w:ind w:left="2160"/>
+        <w:rPr>
+          <w:sz w:val="24"/>
+          <w:szCs w:val="24"/>
+        </w:rPr>
+      </w:pPr>
+      <w:r>
+        <w:rPr>
+          <w:noProof/>
+          <w:sz w:val="24"/>
+          <w:szCs w:val="24"/>
+        </w:rPr>
+        <w:drawing>
+          <wp:inline distT="0" distB="0" distL="0" distR="0" wp14:anchorId="53A1AC41" wp14:editId="2F5BDCE5">
+            <wp:extent cx="2867425" cy="1305107"/>
+            <wp:effectExtent l="0" t="0" r="9525" b="9525"/>
+            <wp:docPr id="3" name="Picture 3" descr="Text&#10;&#10;Description automatically generated"/>
+            <wp:cNvGraphicFramePr>
+              <a:graphicFrameLocks xmlns:a="http://schemas.openxmlformats.org/drawingml/2006/main" noChangeAspect="1"/>
+            </wp:cNvGraphicFramePr>
+            <a:graphic xmlns:a="http://schemas.openxmlformats.org/drawingml/2006/main">
+              <a:graphicData uri="http://schemas.openxmlformats.org/drawingml/2006/picture">
+                <pic:pic xmlns:pic="http://schemas.openxmlformats.org/drawingml/2006/picture">
+                  <pic:nvPicPr>
+                    <pic:cNvPr id="3" name="Picture 3" descr="Text&#10;&#10;Description automatically generated"/>
+                    <pic:cNvPicPr/>
+                  </pic:nvPicPr>
+                  <pic:blipFill>
+                    <a:blip r:embed="rId5">
+                      <a:extLst>
+                        <a:ext uri="{28A0092B-C50C-407E-A947-70E740481C1C}">
+                          <a14:useLocalDpi xmlns:a14="http://schemas.microsoft.com/office/drawing/2010/main" val="0"/>
+                        </a:ext>
+                      </a:extLst>
+                    </a:blip>
+                    <a:stretch>
+                      <a:fillRect/>
+                    </a:stretch>
+                  </pic:blipFill>
+                  <pic:spPr>
+                    <a:xfrm>
+                      <a:off x="0" y="0"/>
+                      <a:ext cx="2867425" cy="1305107"/>
+                    </a:xfrm>
+                    <a:prstGeom prst="rect">
+                      <a:avLst/>
+                    </a:prstGeom>
+                  </pic:spPr>
+                </pic:pic>
+              </a:graphicData>
+            </a:graphic>
+          </wp:inline>
+        </w:drawing>
+      </w:r>
+    </w:p>
+    <w:p>
+      <w:pPr>
+        <w:pStyle w:val="ListParagraph"/>
+        <w:numPr>
+          <w:ilvl w:val="2"/>
+          <w:numId w:val="1"/>
+        </w:numPr>
+        <w:spacing w:after="0"/>
+        <w:rPr>
+          <w:sz w:val="24"/>
+          <w:szCs w:val="24"/>
+        </w:rPr>
+      </w:pPr>
+      <w:r>
+        <w:rPr>
+          <w:sz w:val="24"/>
+          <w:szCs w:val="24"/>
+        </w:rPr>
+        <w:t>Did adding the additional information change any other document classification? If so,</w:t>
+      </w:r>
+      <w:r>
+        <w:rPr>
+          <w:sz w:val="24"/>
+          <w:szCs w:val="24"/>
+        </w:rPr>
+        <w:t xml:space="preserve"> </w:t>
+      </w:r>
+      <w:r>
+        <w:rPr>
+          <w:sz w:val="24"/>
+          <w:szCs w:val="24"/>
+        </w:rPr>
+        <w:t>how? Did it improve the overall accuracy of your system or make it worse?</w:t>
+      </w:r>
+    </w:p>
+    <w:p>
+      <w:pPr>
+        <w:pStyle w:val="ListParagraph"/>
         <w:numPr>
           <w:ilvl w:val="3"/>
           <w:numId w:val="1"/>
@@ -3425,14 +3535,176 @@
           <w:sz w:val="24"/>
           <w:szCs w:val="24"/>
         </w:rPr>
-        <w:t xml:space="preserve">the program does what it should do : </w:t>
-      </w:r>
-      <w:r>
-        <w:rPr>
-          <w:sz w:val="24"/>
-          <w:szCs w:val="24"/>
-        </w:rPr>
-        <w:t>POS</w:t>
+        <w:t>No, it didn’t change any other document classification. It improved the overall accuracy of the system to 5/8 = 0.625.</w:t>
+      </w:r>
+    </w:p>
+    <w:p>
+      <w:pPr>
+        <w:pStyle w:val="ListParagraph"/>
+        <w:numPr>
+          <w:ilvl w:val="1"/>
+          <w:numId w:val="1"/>
+        </w:numPr>
+        <w:spacing w:after="0"/>
+        <w:rPr>
+          <w:sz w:val="24"/>
+          <w:szCs w:val="24"/>
+        </w:rPr>
+      </w:pPr>
+      <w:r>
+        <w:rPr>
+          <w:sz w:val="24"/>
+          <w:szCs w:val="24"/>
+        </w:rPr>
+        <w:t>Add the MPQA Subjectivity Cues Lexicon to your system and run the tests again and report</w:t>
+      </w:r>
+      <w:r>
+        <w:rPr>
+          <w:sz w:val="24"/>
+          <w:szCs w:val="24"/>
+        </w:rPr>
+        <w:t xml:space="preserve"> </w:t>
+      </w:r>
+      <w:r>
+        <w:rPr>
+          <w:sz w:val="24"/>
+          <w:szCs w:val="24"/>
+        </w:rPr>
+        <w:t>the results.</w:t>
+      </w:r>
+    </w:p>
+    <w:p>
+      <w:pPr>
+        <w:spacing w:after="0"/>
+        <w:rPr>
+          <w:sz w:val="24"/>
+          <w:szCs w:val="24"/>
+        </w:rPr>
+      </w:pPr>
+    </w:p>
+    <w:p>
+      <w:pPr>
+        <w:spacing w:after="0"/>
+        <w:rPr>
+          <w:sz w:val="24"/>
+          <w:szCs w:val="24"/>
+        </w:rPr>
+      </w:pPr>
+    </w:p>
+    <w:p>
+      <w:pPr>
+        <w:pStyle w:val="ListParagraph"/>
+        <w:numPr>
+          <w:ilvl w:val="2"/>
+          <w:numId w:val="1"/>
+        </w:numPr>
+        <w:spacing w:after="0"/>
+        <w:rPr>
+          <w:sz w:val="24"/>
+          <w:szCs w:val="24"/>
+        </w:rPr>
+      </w:pPr>
+      <w:r>
+        <w:rPr>
+          <w:sz w:val="24"/>
+          <w:szCs w:val="24"/>
+        </w:rPr>
+        <w:lastRenderedPageBreak/>
+        <w:t>Results</w:t>
+      </w:r>
+    </w:p>
+    <w:p>
+      <w:pPr>
+        <w:pStyle w:val="ListParagraph"/>
+        <w:spacing w:after="0"/>
+        <w:ind w:left="2160"/>
+        <w:rPr>
+          <w:sz w:val="24"/>
+          <w:szCs w:val="24"/>
+        </w:rPr>
+      </w:pPr>
+      <w:r>
+        <w:rPr>
+          <w:noProof/>
+          <w:sz w:val="24"/>
+          <w:szCs w:val="24"/>
+        </w:rPr>
+        <w:drawing>
+          <wp:inline distT="0" distB="0" distL="0" distR="0" wp14:anchorId="58BBFFC6" wp14:editId="102FC7C4">
+            <wp:extent cx="2857899" cy="1286054"/>
+            <wp:effectExtent l="0" t="0" r="0" b="0"/>
+            <wp:docPr id="2" name="Picture 2" descr="Text&#10;&#10;Description automatically generated"/>
+            <wp:cNvGraphicFramePr>
+              <a:graphicFrameLocks xmlns:a="http://schemas.openxmlformats.org/drawingml/2006/main" noChangeAspect="1"/>
+            </wp:cNvGraphicFramePr>
+            <a:graphic xmlns:a="http://schemas.openxmlformats.org/drawingml/2006/main">
+              <a:graphicData uri="http://schemas.openxmlformats.org/drawingml/2006/picture">
+                <pic:pic xmlns:pic="http://schemas.openxmlformats.org/drawingml/2006/picture">
+                  <pic:nvPicPr>
+                    <pic:cNvPr id="2" name="Picture 2" descr="Text&#10;&#10;Description automatically generated"/>
+                    <pic:cNvPicPr/>
+                  </pic:nvPicPr>
+                  <pic:blipFill>
+                    <a:blip r:embed="rId6">
+                      <a:extLst>
+                        <a:ext uri="{28A0092B-C50C-407E-A947-70E740481C1C}">
+                          <a14:useLocalDpi xmlns:a14="http://schemas.microsoft.com/office/drawing/2010/main" val="0"/>
+                        </a:ext>
+                      </a:extLst>
+                    </a:blip>
+                    <a:stretch>
+                      <a:fillRect/>
+                    </a:stretch>
+                  </pic:blipFill>
+                  <pic:spPr>
+                    <a:xfrm>
+                      <a:off x="0" y="0"/>
+                      <a:ext cx="2857899" cy="1286054"/>
+                    </a:xfrm>
+                    <a:prstGeom prst="rect">
+                      <a:avLst/>
+                    </a:prstGeom>
+                  </pic:spPr>
+                </pic:pic>
+              </a:graphicData>
+            </a:graphic>
+          </wp:inline>
+        </w:drawing>
+      </w:r>
+    </w:p>
+    <w:p>
+      <w:pPr>
+        <w:pStyle w:val="ListParagraph"/>
+        <w:numPr>
+          <w:ilvl w:val="2"/>
+          <w:numId w:val="1"/>
+        </w:numPr>
+        <w:spacing w:after="0"/>
+        <w:rPr>
+          <w:sz w:val="24"/>
+          <w:szCs w:val="24"/>
+        </w:rPr>
+      </w:pPr>
+      <w:r>
+        <w:rPr>
+          <w:sz w:val="24"/>
+          <w:szCs w:val="24"/>
+        </w:rPr>
+        <w:t>Choose a document that was classified differently after adding the lexicon. Was it</w:t>
+      </w:r>
+      <w:r>
+        <w:rPr>
+          <w:sz w:val="24"/>
+          <w:szCs w:val="24"/>
+        </w:rPr>
+        <w:t xml:space="preserve"> </w:t>
+      </w:r>
+      <w:r>
+        <w:rPr>
+          <w:sz w:val="24"/>
+          <w:szCs w:val="24"/>
+        </w:rPr>
+        <w:t>correctly or incorrectly classified? Discuss why.</w:t>
       </w:r>
     </w:p>
     <w:p>
@@ -3453,21 +3725,14 @@
           <w:sz w:val="24"/>
           <w:szCs w:val="24"/>
         </w:rPr>
-        <w:t xml:space="preserve">it functions adequately : </w:t>
-      </w:r>
-      <w:r>
-        <w:rPr>
-          <w:sz w:val="24"/>
-          <w:szCs w:val="24"/>
-        </w:rPr>
-        <w:t>NEU</w:t>
+        <w:t>“Great software” is now correctly classified because the word “great” wasn’t in the training set before adding the lexicon, but now with the lexicon saying that “great” is a positive word, it is taken into consideration and greatly contributes to the probability of the document being positive sentiment.</w:t>
       </w:r>
     </w:p>
     <w:p>
       <w:pPr>
         <w:pStyle w:val="ListParagraph"/>
         <w:numPr>
-          <w:ilvl w:val="3"/>
+          <w:ilvl w:val="1"/>
           <w:numId w:val="1"/>
         </w:numPr>
         <w:spacing w:after="0"/>
@@ -3481,154 +3746,28 @@
           <w:sz w:val="24"/>
           <w:szCs w:val="24"/>
         </w:rPr>
-        <w:t xml:space="preserve">the program sucks : </w:t>
-      </w:r>
-      <w:r>
-        <w:rPr>
-          <w:sz w:val="24"/>
-          <w:szCs w:val="24"/>
-        </w:rPr>
-        <w:t>NEG</w:t>
-      </w:r>
-    </w:p>
-    <w:p>
-      <w:pPr>
-        <w:pStyle w:val="ListParagraph"/>
-        <w:numPr>
-          <w:ilvl w:val="3"/>
-          <w:numId w:val="1"/>
-        </w:numPr>
-        <w:spacing w:after="0"/>
-        <w:rPr>
-          <w:sz w:val="24"/>
-          <w:szCs w:val="24"/>
-        </w:rPr>
-      </w:pPr>
-      <w:r>
-        <w:rPr>
-          <w:sz w:val="24"/>
-          <w:szCs w:val="24"/>
-        </w:rPr>
-        <w:t xml:space="preserve">this thing runs like a pregnant cow : </w:t>
-      </w:r>
-      <w:r>
-        <w:rPr>
-          <w:sz w:val="24"/>
-          <w:szCs w:val="24"/>
-        </w:rPr>
-        <w:t>NEG</w:t>
-      </w:r>
-    </w:p>
-    <w:p>
-      <w:pPr>
-        <w:pStyle w:val="ListParagraph"/>
-        <w:numPr>
-          <w:ilvl w:val="3"/>
-          <w:numId w:val="1"/>
-        </w:numPr>
-        <w:spacing w:after="0"/>
-        <w:rPr>
-          <w:sz w:val="24"/>
-          <w:szCs w:val="24"/>
-        </w:rPr>
-      </w:pPr>
-      <w:r>
-        <w:rPr>
-          <w:sz w:val="24"/>
-          <w:szCs w:val="24"/>
-        </w:rPr>
-        <w:t xml:space="preserve">it was a little slow but not too bad : </w:t>
-      </w:r>
-      <w:r>
-        <w:rPr>
-          <w:sz w:val="24"/>
-          <w:szCs w:val="24"/>
-        </w:rPr>
-        <w:t>NEG</w:t>
-      </w:r>
-    </w:p>
-    <w:p>
-      <w:pPr>
-        <w:pStyle w:val="ListParagraph"/>
-        <w:numPr>
-          <w:ilvl w:val="3"/>
-          <w:numId w:val="1"/>
-        </w:numPr>
-        <w:spacing w:after="0"/>
-        <w:rPr>
-          <w:sz w:val="24"/>
-          <w:szCs w:val="24"/>
-        </w:rPr>
-      </w:pPr>
-      <w:r>
-        <w:rPr>
-          <w:sz w:val="24"/>
-          <w:szCs w:val="24"/>
-        </w:rPr>
-        <w:t xml:space="preserve">slow. slow. slow : </w:t>
-      </w:r>
-      <w:r>
-        <w:rPr>
-          <w:sz w:val="24"/>
-          <w:szCs w:val="24"/>
-        </w:rPr>
-        <w:t>NEG</w:t>
-      </w:r>
-    </w:p>
-    <w:p>
-      <w:pPr>
-        <w:pStyle w:val="ListParagraph"/>
-        <w:numPr>
-          <w:ilvl w:val="3"/>
-          <w:numId w:val="1"/>
-        </w:numPr>
-        <w:spacing w:after="0"/>
-        <w:rPr>
-          <w:sz w:val="24"/>
-          <w:szCs w:val="24"/>
-        </w:rPr>
-      </w:pPr>
-      <w:r>
-        <w:rPr>
-          <w:sz w:val="24"/>
-          <w:szCs w:val="24"/>
-        </w:rPr>
-        <w:t xml:space="preserve">great software : </w:t>
-      </w:r>
-      <w:r>
-        <w:rPr>
-          <w:sz w:val="24"/>
-          <w:szCs w:val="24"/>
-        </w:rPr>
-        <w:t>NEU</w:t>
-      </w:r>
-    </w:p>
-    <w:p>
-      <w:pPr>
-        <w:pStyle w:val="ListParagraph"/>
-        <w:numPr>
-          <w:ilvl w:val="3"/>
-          <w:numId w:val="1"/>
-        </w:numPr>
-        <w:spacing w:after="0"/>
-        <w:rPr>
-          <w:sz w:val="24"/>
-          <w:szCs w:val="24"/>
-        </w:rPr>
-      </w:pPr>
-      <w:r>
-        <w:rPr>
-          <w:sz w:val="24"/>
-          <w:szCs w:val="24"/>
-        </w:rPr>
-        <w:t xml:space="preserve">worth the trouble to install : </w:t>
-      </w:r>
-      <w:r>
-        <w:rPr>
-          <w:sz w:val="24"/>
-          <w:szCs w:val="24"/>
-        </w:rPr>
-        <w:t>NEG</w:t>
+        <w:t>Finally, use the provided collection of Amazon reviews from 2007 to train your classifier.</w:t>
+      </w:r>
+      <w:r>
+        <w:rPr>
+          <w:sz w:val="24"/>
+          <w:szCs w:val="24"/>
+        </w:rPr>
+        <w:t xml:space="preserve"> </w:t>
+      </w:r>
+      <w:r>
+        <w:rPr>
+          <w:sz w:val="24"/>
+          <w:szCs w:val="24"/>
+        </w:rPr>
+        <w:t>Run the associated tests and report the Precision, Recall, and F-measure</w:t>
+      </w:r>
+      <w:r>
+        <w:rPr>
+          <w:sz w:val="24"/>
+          <w:szCs w:val="24"/>
+        </w:rPr>
+        <w:t>.</w:t>
       </w:r>
     </w:p>
     <w:p>
@@ -3649,28 +3788,80 @@
           <w:sz w:val="24"/>
           <w:szCs w:val="24"/>
         </w:rPr>
-        <w:t>Did adding the additional information change any other document classification? If so,</w:t>
-      </w:r>
-      <w:r>
-        <w:rPr>
-          <w:sz w:val="24"/>
-          <w:szCs w:val="24"/>
-        </w:rPr>
-        <w:t xml:space="preserve"> </w:t>
-      </w:r>
-      <w:r>
-        <w:rPr>
-          <w:sz w:val="24"/>
-          <w:szCs w:val="24"/>
-        </w:rPr>
-        <w:t>how? Did it improve the overall accuracy of your system or make it worse?</w:t>
+        <w:t>Output</w:t>
+      </w:r>
+    </w:p>
+    <w:p>
+      <w:pPr>
+        <w:pStyle w:val="ListParagraph"/>
+        <w:spacing w:after="0"/>
+        <w:ind w:left="2160"/>
+        <w:rPr>
+          <w:sz w:val="24"/>
+          <w:szCs w:val="24"/>
+        </w:rPr>
+      </w:pPr>
+      <w:r>
+        <w:rPr>
+          <w:noProof/>
+          <w:sz w:val="24"/>
+          <w:szCs w:val="24"/>
+        </w:rPr>
+        <w:drawing>
+          <wp:inline distT="0" distB="0" distL="0" distR="0" wp14:anchorId="1200CD8B" wp14:editId="7D57CE33">
+            <wp:extent cx="2028825" cy="1152273"/>
+            <wp:effectExtent l="0" t="0" r="0" b="0"/>
+            <wp:docPr id="1" name="Picture 1" descr="Text&#10;&#10;Description automatically generated"/>
+            <wp:cNvGraphicFramePr>
+              <a:graphicFrameLocks xmlns:a="http://schemas.openxmlformats.org/drawingml/2006/main" noChangeAspect="1"/>
+            </wp:cNvGraphicFramePr>
+            <a:graphic xmlns:a="http://schemas.openxmlformats.org/drawingml/2006/main">
+              <a:graphicData uri="http://schemas.openxmlformats.org/drawingml/2006/picture">
+                <pic:pic xmlns:pic="http://schemas.openxmlformats.org/drawingml/2006/picture">
+                  <pic:nvPicPr>
+                    <pic:cNvPr id="1" name="Picture 1" descr="Text&#10;&#10;Description automatically generated"/>
+                    <pic:cNvPicPr/>
+                  </pic:nvPicPr>
+                  <pic:blipFill rotWithShape="1">
+                    <a:blip r:embed="rId7">
+                      <a:extLst>
+                        <a:ext uri="{28A0092B-C50C-407E-A947-70E740481C1C}">
+                          <a14:useLocalDpi xmlns:a14="http://schemas.microsoft.com/office/drawing/2010/main" val="0"/>
+                        </a:ext>
+                      </a:extLst>
+                    </a:blip>
+                    <a:srcRect r="30149" b="30857"/>
+                    <a:stretch/>
+                  </pic:blipFill>
+                  <pic:spPr bwMode="auto">
+                    <a:xfrm>
+                      <a:off x="0" y="0"/>
+                      <a:ext cx="2029551" cy="1152686"/>
+                    </a:xfrm>
+                    <a:prstGeom prst="rect">
+                      <a:avLst/>
+                    </a:prstGeom>
+                    <a:ln>
+                      <a:noFill/>
+                    </a:ln>
+                    <a:extLst>
+                      <a:ext uri="{53640926-AAD7-44D8-BBD7-CCE9431645EC}">
+                        <a14:shadowObscured xmlns:a14="http://schemas.microsoft.com/office/drawing/2010/main"/>
+                      </a:ext>
+                    </a:extLst>
+                  </pic:spPr>
+                </pic:pic>
+              </a:graphicData>
+            </a:graphic>
+          </wp:inline>
+        </w:drawing>
       </w:r>
     </w:p>
     <w:p>
       <w:pPr>
         <w:pStyle w:val="ListParagraph"/>
         <w:numPr>
-          <w:ilvl w:val="3"/>
+          <w:ilvl w:val="2"/>
           <w:numId w:val="1"/>
         </w:numPr>
         <w:spacing w:after="0"/>
@@ -3684,7 +3875,329 @@
           <w:sz w:val="24"/>
           <w:szCs w:val="24"/>
         </w:rPr>
-        <w:t>No, it didn’t change any other document classification. It improved the overall accuracy of the system to 5/8 = 0.625.</w:t>
+        <w:t>Confusion Matrix</w:t>
+      </w:r>
+    </w:p>
+    <w:tbl>
+      <w:tblPr>
+        <w:tblStyle w:val="TableGrid"/>
+        <w:tblW w:w="0" w:type="auto"/>
+        <w:tblInd w:w="2160" w:type="dxa"/>
+        <w:tblLook w:val="04A0" w:firstRow="1" w:lastRow="0" w:firstColumn="1" w:lastColumn="0" w:noHBand="0" w:noVBand="1"/>
+      </w:tblPr>
+      <w:tblGrid>
+        <w:gridCol w:w="1082"/>
+        <w:gridCol w:w="979"/>
+        <w:gridCol w:w="1084"/>
+      </w:tblGrid>
+      <w:tr>
+        <w:tc>
+          <w:tcPr>
+            <w:tcW w:w="1082" w:type="dxa"/>
+          </w:tcPr>
+          <w:p>
+            <w:pPr>
+              <w:pStyle w:val="ListParagraph"/>
+              <w:ind w:left="0"/>
+              <w:rPr>
+                <w:sz w:val="24"/>
+                <w:szCs w:val="24"/>
+              </w:rPr>
+            </w:pPr>
+          </w:p>
+        </w:tc>
+        <w:tc>
+          <w:tcPr>
+            <w:tcW w:w="979" w:type="dxa"/>
+          </w:tcPr>
+          <w:p>
+            <w:pPr>
+              <w:pStyle w:val="ListParagraph"/>
+              <w:ind w:left="0"/>
+              <w:rPr>
+                <w:sz w:val="24"/>
+                <w:szCs w:val="24"/>
+              </w:rPr>
+            </w:pPr>
+            <w:r>
+              <w:rPr>
+                <w:sz w:val="24"/>
+                <w:szCs w:val="24"/>
+              </w:rPr>
+              <w:t>Positive</w:t>
+            </w:r>
+          </w:p>
+        </w:tc>
+        <w:tc>
+          <w:tcPr>
+            <w:tcW w:w="1084" w:type="dxa"/>
+          </w:tcPr>
+          <w:p>
+            <w:pPr>
+              <w:pStyle w:val="ListParagraph"/>
+              <w:ind w:left="0"/>
+              <w:rPr>
+                <w:sz w:val="24"/>
+                <w:szCs w:val="24"/>
+              </w:rPr>
+            </w:pPr>
+            <w:r>
+              <w:rPr>
+                <w:sz w:val="24"/>
+                <w:szCs w:val="24"/>
+              </w:rPr>
+              <w:t>Negative</w:t>
+            </w:r>
+          </w:p>
+        </w:tc>
+      </w:tr>
+      <w:tr>
+        <w:tc>
+          <w:tcPr>
+            <w:tcW w:w="1082" w:type="dxa"/>
+          </w:tcPr>
+          <w:p>
+            <w:pPr>
+              <w:pStyle w:val="ListParagraph"/>
+              <w:ind w:left="0"/>
+              <w:rPr>
+                <w:sz w:val="24"/>
+                <w:szCs w:val="24"/>
+              </w:rPr>
+            </w:pPr>
+            <w:r>
+              <w:rPr>
+                <w:sz w:val="24"/>
+                <w:szCs w:val="24"/>
+              </w:rPr>
+              <w:t>Positive</w:t>
+            </w:r>
+          </w:p>
+        </w:tc>
+        <w:tc>
+          <w:tcPr>
+            <w:tcW w:w="979" w:type="dxa"/>
+          </w:tcPr>
+          <w:p>
+            <w:pPr>
+              <w:pStyle w:val="ListParagraph"/>
+              <w:ind w:left="0"/>
+              <w:rPr>
+                <w:sz w:val="24"/>
+                <w:szCs w:val="24"/>
+              </w:rPr>
+            </w:pPr>
+            <w:r>
+              <w:rPr>
+                <w:sz w:val="24"/>
+                <w:szCs w:val="24"/>
+              </w:rPr>
+              <w:t>166699</w:t>
+            </w:r>
+          </w:p>
+        </w:tc>
+        <w:tc>
+          <w:tcPr>
+            <w:tcW w:w="1084" w:type="dxa"/>
+          </w:tcPr>
+          <w:p>
+            <w:pPr>
+              <w:pStyle w:val="ListParagraph"/>
+              <w:ind w:left="0"/>
+              <w:rPr>
+                <w:sz w:val="24"/>
+                <w:szCs w:val="24"/>
+              </w:rPr>
+            </w:pPr>
+            <w:r>
+              <w:rPr>
+                <w:sz w:val="24"/>
+                <w:szCs w:val="24"/>
+              </w:rPr>
+              <w:t>25402</w:t>
+            </w:r>
+          </w:p>
+        </w:tc>
+      </w:tr>
+      <w:tr>
+        <w:tc>
+          <w:tcPr>
+            <w:tcW w:w="1082" w:type="dxa"/>
+          </w:tcPr>
+          <w:p>
+            <w:pPr>
+              <w:pStyle w:val="ListParagraph"/>
+              <w:ind w:left="0"/>
+              <w:rPr>
+                <w:sz w:val="24"/>
+                <w:szCs w:val="24"/>
+              </w:rPr>
+            </w:pPr>
+            <w:r>
+              <w:rPr>
+                <w:sz w:val="24"/>
+                <w:szCs w:val="24"/>
+              </w:rPr>
+              <w:t>Negative</w:t>
+            </w:r>
+          </w:p>
+        </w:tc>
+        <w:tc>
+          <w:tcPr>
+            <w:tcW w:w="979" w:type="dxa"/>
+          </w:tcPr>
+          <w:p>
+            <w:pPr>
+              <w:pStyle w:val="ListParagraph"/>
+              <w:ind w:left="0"/>
+              <w:rPr>
+                <w:sz w:val="24"/>
+                <w:szCs w:val="24"/>
+              </w:rPr>
+            </w:pPr>
+            <w:r>
+              <w:rPr>
+                <w:sz w:val="24"/>
+                <w:szCs w:val="24"/>
+              </w:rPr>
+              <w:t>33301</w:t>
+            </w:r>
+          </w:p>
+        </w:tc>
+        <w:tc>
+          <w:tcPr>
+            <w:tcW w:w="1084" w:type="dxa"/>
+          </w:tcPr>
+          <w:p>
+            <w:pPr>
+              <w:pStyle w:val="ListParagraph"/>
+              <w:ind w:left="0"/>
+              <w:rPr>
+                <w:sz w:val="24"/>
+                <w:szCs w:val="24"/>
+              </w:rPr>
+            </w:pPr>
+            <w:r>
+              <w:rPr>
+                <w:sz w:val="24"/>
+                <w:szCs w:val="24"/>
+              </w:rPr>
+              <w:t>174598</w:t>
+            </w:r>
+          </w:p>
+        </w:tc>
+      </w:tr>
+    </w:tbl>
+    <w:p>
+      <w:pPr>
+        <w:pStyle w:val="ListParagraph"/>
+        <w:numPr>
+          <w:ilvl w:val="2"/>
+          <w:numId w:val="1"/>
+        </w:numPr>
+        <w:spacing w:after="0"/>
+        <w:rPr>
+          <w:sz w:val="24"/>
+          <w:szCs w:val="24"/>
+        </w:rPr>
+      </w:pPr>
+      <w:r>
+        <w:rPr>
+          <w:sz w:val="24"/>
+          <w:szCs w:val="24"/>
+        </w:rPr>
+        <w:t xml:space="preserve">Accuracy: </w:t>
+      </w:r>
+      <w:r>
+        <w:rPr>
+          <w:sz w:val="24"/>
+          <w:szCs w:val="24"/>
+        </w:rPr>
+        <w:t>0.8532425</w:t>
+      </w:r>
+    </w:p>
+    <w:p>
+      <w:pPr>
+        <w:pStyle w:val="ListParagraph"/>
+        <w:numPr>
+          <w:ilvl w:val="2"/>
+          <w:numId w:val="1"/>
+        </w:numPr>
+        <w:spacing w:after="0"/>
+        <w:rPr>
+          <w:sz w:val="24"/>
+          <w:szCs w:val="24"/>
+        </w:rPr>
+      </w:pPr>
+      <w:r>
+        <w:rPr>
+          <w:sz w:val="24"/>
+          <w:szCs w:val="24"/>
+        </w:rPr>
+        <w:t xml:space="preserve">Precision: </w:t>
+      </w:r>
+      <w:r>
+        <w:rPr>
+          <w:sz w:val="24"/>
+          <w:szCs w:val="24"/>
+        </w:rPr>
+        <w:t>0.8677674764837247</w:t>
+      </w:r>
+    </w:p>
+    <w:p>
+      <w:pPr>
+        <w:pStyle w:val="ListParagraph"/>
+        <w:numPr>
+          <w:ilvl w:val="2"/>
+          <w:numId w:val="1"/>
+        </w:numPr>
+        <w:spacing w:after="0"/>
+        <w:rPr>
+          <w:sz w:val="24"/>
+          <w:szCs w:val="24"/>
+        </w:rPr>
+      </w:pPr>
+      <w:r>
+        <w:rPr>
+          <w:sz w:val="24"/>
+          <w:szCs w:val="24"/>
+        </w:rPr>
+        <w:t xml:space="preserve">Recall: </w:t>
+      </w:r>
+      <w:r>
+        <w:rPr>
+          <w:sz w:val="24"/>
+          <w:szCs w:val="24"/>
+        </w:rPr>
+        <w:t>0.833495</w:t>
+      </w:r>
+    </w:p>
+    <w:p>
+      <w:pPr>
+        <w:pStyle w:val="ListParagraph"/>
+        <w:numPr>
+          <w:ilvl w:val="2"/>
+          <w:numId w:val="1"/>
+        </w:numPr>
+        <w:spacing w:after="0"/>
+        <w:rPr>
+          <w:sz w:val="24"/>
+          <w:szCs w:val="24"/>
+        </w:rPr>
+      </w:pPr>
+      <w:r>
+        <w:rPr>
+          <w:sz w:val="24"/>
+          <w:szCs w:val="24"/>
+        </w:rPr>
+        <w:t xml:space="preserve">F-measure: </w:t>
+      </w:r>
+      <w:r>
+        <w:rPr>
+          <w:sz w:val="24"/>
+          <w:szCs w:val="24"/>
+        </w:rPr>
+        <w:t>0.850286023244011</w:t>
       </w:r>
     </w:p>
     <w:p>
@@ -3705,8 +4218,7 @@
           <w:sz w:val="24"/>
           <w:szCs w:val="24"/>
         </w:rPr>
-        <w:lastRenderedPageBreak/>
-        <w:t>Add the MPQA Subjectivity Cues Lexicon to your system and run the tests again and report</w:t>
+        <w:t>Briefly discuss what you learned from this assignment, what you liked or disliked about the</w:t>
       </w:r>
       <w:r>
         <w:rPr>
@@ -3720,7 +4232,21 @@
           <w:sz w:val="24"/>
           <w:szCs w:val="24"/>
         </w:rPr>
-        <w:t>the results.</w:t>
+        <w:t>assignment and, optionally, anything you would like to see changed or added to improve</w:t>
+      </w:r>
+      <w:r>
+        <w:rPr>
+          <w:sz w:val="24"/>
+          <w:szCs w:val="24"/>
+        </w:rPr>
+        <w:t xml:space="preserve"> </w:t>
+      </w:r>
+      <w:r>
+        <w:rPr>
+          <w:sz w:val="24"/>
+          <w:szCs w:val="24"/>
+        </w:rPr>
+        <w:t>the assignment.</w:t>
       </w:r>
     </w:p>
     <w:p>
@@ -3741,322 +4267,37 @@
           <w:sz w:val="24"/>
           <w:szCs w:val="24"/>
         </w:rPr>
-        <w:t>Results</w:t>
-      </w:r>
-    </w:p>
-    <w:p>
-      <w:pPr>
-        <w:pStyle w:val="ListParagraph"/>
-        <w:numPr>
-          <w:ilvl w:val="3"/>
-          <w:numId w:val="1"/>
-        </w:numPr>
-        <w:spacing w:after="0"/>
-        <w:rPr>
-          <w:sz w:val="24"/>
-          <w:szCs w:val="24"/>
-        </w:rPr>
-      </w:pPr>
-      <w:r>
-        <w:rPr>
-          <w:sz w:val="24"/>
-          <w:szCs w:val="24"/>
-        </w:rPr>
-        <w:t>the program does what it should do : NEU</w:t>
-      </w:r>
-    </w:p>
-    <w:p>
-      <w:pPr>
-        <w:pStyle w:val="ListParagraph"/>
-        <w:numPr>
-          <w:ilvl w:val="3"/>
-          <w:numId w:val="1"/>
-        </w:numPr>
-        <w:spacing w:after="0"/>
-        <w:rPr>
-          <w:sz w:val="24"/>
-          <w:szCs w:val="24"/>
-        </w:rPr>
-      </w:pPr>
-      <w:r>
-        <w:rPr>
-          <w:sz w:val="24"/>
-          <w:szCs w:val="24"/>
-        </w:rPr>
-        <w:t>it functions adequately : NEU</w:t>
-      </w:r>
-    </w:p>
-    <w:p>
-      <w:pPr>
-        <w:pStyle w:val="ListParagraph"/>
-        <w:numPr>
-          <w:ilvl w:val="3"/>
-          <w:numId w:val="1"/>
-        </w:numPr>
-        <w:spacing w:after="0"/>
-        <w:rPr>
-          <w:sz w:val="24"/>
-          <w:szCs w:val="24"/>
-        </w:rPr>
-      </w:pPr>
-      <w:r>
-        <w:rPr>
-          <w:sz w:val="24"/>
-          <w:szCs w:val="24"/>
-        </w:rPr>
-        <w:t>the program sucks : NEG</w:t>
-      </w:r>
-    </w:p>
-    <w:p>
-      <w:pPr>
-        <w:pStyle w:val="ListParagraph"/>
-        <w:numPr>
-          <w:ilvl w:val="3"/>
-          <w:numId w:val="1"/>
-        </w:numPr>
-        <w:spacing w:after="0"/>
-        <w:rPr>
-          <w:sz w:val="24"/>
-          <w:szCs w:val="24"/>
-        </w:rPr>
-      </w:pPr>
-      <w:r>
-        <w:rPr>
-          <w:sz w:val="24"/>
-          <w:szCs w:val="24"/>
-        </w:rPr>
-        <w:t>this thing runs like a pregnant cow : NEG</w:t>
-      </w:r>
-    </w:p>
-    <w:p>
-      <w:pPr>
-        <w:pStyle w:val="ListParagraph"/>
-        <w:numPr>
-          <w:ilvl w:val="3"/>
-          <w:numId w:val="1"/>
-        </w:numPr>
-        <w:spacing w:after="0"/>
-        <w:rPr>
-          <w:sz w:val="24"/>
-          <w:szCs w:val="24"/>
-        </w:rPr>
-      </w:pPr>
-      <w:r>
-        <w:rPr>
-          <w:sz w:val="24"/>
-          <w:szCs w:val="24"/>
-        </w:rPr>
-        <w:t>it was a little slow but not too bad : NEG</w:t>
-      </w:r>
-    </w:p>
-    <w:p>
-      <w:pPr>
-        <w:pStyle w:val="ListParagraph"/>
-        <w:numPr>
-          <w:ilvl w:val="3"/>
-          <w:numId w:val="1"/>
-        </w:numPr>
-        <w:spacing w:after="0"/>
-        <w:rPr>
-          <w:sz w:val="24"/>
-          <w:szCs w:val="24"/>
-        </w:rPr>
-      </w:pPr>
-      <w:r>
-        <w:rPr>
-          <w:sz w:val="24"/>
-          <w:szCs w:val="24"/>
-        </w:rPr>
-        <w:t>slow slow slow : NEG</w:t>
-      </w:r>
-    </w:p>
-    <w:p>
-      <w:pPr>
-        <w:pStyle w:val="ListParagraph"/>
-        <w:numPr>
-          <w:ilvl w:val="3"/>
-          <w:numId w:val="1"/>
-        </w:numPr>
-        <w:spacing w:after="0"/>
-        <w:rPr>
-          <w:sz w:val="24"/>
-          <w:szCs w:val="24"/>
-        </w:rPr>
-      </w:pPr>
-      <w:r>
-        <w:rPr>
-          <w:sz w:val="24"/>
-          <w:szCs w:val="24"/>
-        </w:rPr>
-        <w:t>great software : POS</w:t>
-      </w:r>
-    </w:p>
-    <w:p>
-      <w:pPr>
-        <w:pStyle w:val="ListParagraph"/>
-        <w:numPr>
-          <w:ilvl w:val="3"/>
-          <w:numId w:val="1"/>
-        </w:numPr>
-        <w:spacing w:after="0"/>
-        <w:rPr>
-          <w:sz w:val="24"/>
-          <w:szCs w:val="24"/>
-        </w:rPr>
-      </w:pPr>
-      <w:r>
-        <w:rPr>
-          <w:sz w:val="24"/>
-          <w:szCs w:val="24"/>
-        </w:rPr>
-        <w:t>worth the trouble to install : NEG</w:t>
-      </w:r>
-    </w:p>
-    <w:p>
-      <w:pPr>
-        <w:pStyle w:val="ListParagraph"/>
-        <w:numPr>
-          <w:ilvl w:val="2"/>
-          <w:numId w:val="1"/>
-        </w:numPr>
-        <w:spacing w:after="0"/>
-        <w:rPr>
-          <w:sz w:val="24"/>
-          <w:szCs w:val="24"/>
-        </w:rPr>
-      </w:pPr>
-      <w:r>
-        <w:rPr>
-          <w:sz w:val="24"/>
-          <w:szCs w:val="24"/>
-        </w:rPr>
-        <w:t>Choose a document that was classified differently after adding the lexicon. Was it</w:t>
-      </w:r>
-      <w:r>
-        <w:rPr>
-          <w:sz w:val="24"/>
-          <w:szCs w:val="24"/>
-        </w:rPr>
-        <w:t xml:space="preserve"> </w:t>
-      </w:r>
-      <w:r>
-        <w:rPr>
-          <w:sz w:val="24"/>
-          <w:szCs w:val="24"/>
-        </w:rPr>
-        <w:t>correctly or incorrectly classified? Discuss why.</w:t>
-      </w:r>
-    </w:p>
-    <w:p>
-      <w:pPr>
-        <w:pStyle w:val="ListParagraph"/>
-        <w:numPr>
-          <w:ilvl w:val="3"/>
-          <w:numId w:val="1"/>
-        </w:numPr>
-        <w:spacing w:after="0"/>
-        <w:rPr>
-          <w:sz w:val="24"/>
-          <w:szCs w:val="24"/>
-        </w:rPr>
-      </w:pPr>
-      <w:r>
-        <w:rPr>
-          <w:sz w:val="24"/>
-          <w:szCs w:val="24"/>
-        </w:rPr>
-        <w:t>“Great software” is now correctly classified because the word “great” wasn’t in the training set before adding the lexicon, but now with the lexicon saying that “great” is a positive word, it is taken into consideration and greatly contributes to the probability of the document being positive sentiment.</w:t>
-      </w:r>
-    </w:p>
-    <w:p>
-      <w:pPr>
-        <w:pStyle w:val="ListParagraph"/>
-        <w:numPr>
-          <w:ilvl w:val="1"/>
-          <w:numId w:val="1"/>
-        </w:numPr>
-        <w:spacing w:after="0"/>
-        <w:rPr>
-          <w:sz w:val="24"/>
-          <w:szCs w:val="24"/>
-        </w:rPr>
-      </w:pPr>
-      <w:r>
-        <w:rPr>
-          <w:sz w:val="24"/>
-          <w:szCs w:val="24"/>
-        </w:rPr>
-        <w:t>Finally, use the provided collection of Amazon reviews from 2007 to train your classifier.</w:t>
-      </w:r>
-      <w:r>
-        <w:rPr>
-          <w:sz w:val="24"/>
-          <w:szCs w:val="24"/>
-        </w:rPr>
-        <w:t xml:space="preserve"> </w:t>
-      </w:r>
-      <w:r>
-        <w:rPr>
-          <w:sz w:val="24"/>
-          <w:szCs w:val="24"/>
-        </w:rPr>
-        <w:t>Run the associated tests and report the Precision, Recall, and F-measure</w:t>
-      </w:r>
-      <w:r>
-        <w:rPr>
-          <w:sz w:val="24"/>
-          <w:szCs w:val="24"/>
-        </w:rPr>
-        <w:t>.</w:t>
-      </w:r>
-    </w:p>
-    <w:p>
-      <w:pPr>
-        <w:pStyle w:val="ListParagraph"/>
-        <w:numPr>
-          <w:ilvl w:val="1"/>
-          <w:numId w:val="1"/>
-        </w:numPr>
-        <w:spacing w:after="0"/>
-        <w:rPr>
-          <w:sz w:val="24"/>
-          <w:szCs w:val="24"/>
-        </w:rPr>
-      </w:pPr>
-      <w:r>
-        <w:rPr>
-          <w:sz w:val="24"/>
-          <w:szCs w:val="24"/>
-        </w:rPr>
-        <w:t>Briefly discuss what you learned from this assignment, what you liked or disliked about the</w:t>
-      </w:r>
-      <w:r>
-        <w:rPr>
-          <w:sz w:val="24"/>
-          <w:szCs w:val="24"/>
-        </w:rPr>
-        <w:t xml:space="preserve"> </w:t>
-      </w:r>
-      <w:r>
-        <w:rPr>
-          <w:sz w:val="24"/>
-          <w:szCs w:val="24"/>
-        </w:rPr>
-        <w:t>assignment and, optionally, anything you would like to see changed or added to improve</w:t>
-      </w:r>
-      <w:r>
-        <w:rPr>
-          <w:sz w:val="24"/>
-          <w:szCs w:val="24"/>
-        </w:rPr>
-        <w:t xml:space="preserve"> </w:t>
-      </w:r>
-      <w:r>
-        <w:rPr>
-          <w:sz w:val="24"/>
-          <w:szCs w:val="24"/>
-        </w:rPr>
-        <w:t>the assignment.</w:t>
+        <w:t xml:space="preserve">I learned how important performing good pre-processing on your dataset before training with it really is. </w:t>
+      </w:r>
+      <w:r>
+        <w:rPr>
+          <w:sz w:val="24"/>
+          <w:szCs w:val="24"/>
+        </w:rPr>
+        <w:t xml:space="preserve">I liked training with a big dataset from a real </w:t>
+      </w:r>
+      <w:proofErr w:type="gramStart"/>
+      <w:r>
+        <w:rPr>
+          <w:sz w:val="24"/>
+          <w:szCs w:val="24"/>
+        </w:rPr>
+        <w:t>source, but</w:t>
+      </w:r>
+      <w:proofErr w:type="gramEnd"/>
+      <w:r>
+        <w:rPr>
+          <w:sz w:val="24"/>
+          <w:szCs w:val="24"/>
+        </w:rPr>
+        <w:t xml:space="preserve"> w</w:t>
+      </w:r>
+      <w:r>
+        <w:rPr>
+          <w:sz w:val="24"/>
+          <w:szCs w:val="24"/>
+        </w:rPr>
+        <w:t>orking with the Amazon reviews dataset took a lot longer than I thought it would. In the future, I suggest using a smaller dataset for the homework.</w:t>
       </w:r>
     </w:p>
     <w:sectPr>

</xml_diff>